<commit_message>
Revisions of Slides 19-21
</commit_message>
<xml_diff>
--- a/slides19w.docx
+++ b/slides19w.docx
@@ -709,7 +709,7 @@
         <w:rPr>
           <w:rStyle w:val="NormalTok"/>
         </w:rPr>
-        <w:t xml:space="preserve">clean_names, dplyr</w:t>
+        <w:t xml:space="preserve">clean_names, base</w:t>
       </w:r>
       <w:r>
         <w:rPr>
@@ -721,6 +721,27 @@
         <w:rPr>
           <w:rStyle w:val="NormalTok"/>
         </w:rPr>
+        <w:t xml:space="preserve">sum,</w:t>
+      </w:r>
+      <w:r>
+        <w:br/>
+      </w:r>
+      <w:r>
+        <w:rPr>
+          <w:rStyle w:val="NormalTok"/>
+        </w:rPr>
+        <w:t xml:space="preserve">                 dplyr</w:t>
+      </w:r>
+      <w:r>
+        <w:rPr>
+          <w:rStyle w:val="SpecialCharTok"/>
+        </w:rPr>
+        <w:t xml:space="preserve">::</w:t>
+      </w:r>
+      <w:r>
+        <w:rPr>
+          <w:rStyle w:val="NormalTok"/>
+        </w:rPr>
         <w:t xml:space="preserve">filter, dplyr</w:t>
       </w:r>
       <w:r>
@@ -733,16 +754,7 @@
         <w:rPr>
           <w:rStyle w:val="NormalTok"/>
         </w:rPr>
-        <w:t xml:space="preserve">select,</w:t>
-      </w:r>
-      <w:r>
-        <w:br/>
-      </w:r>
-      <w:r>
-        <w:rPr>
-          <w:rStyle w:val="NormalTok"/>
-        </w:rPr>
-        <w:t xml:space="preserve">                 dplyr</w:t>
+        <w:t xml:space="preserve">select, dplyr</w:t>
       </w:r>
       <w:r>
         <w:rPr>
@@ -772,6 +784,15 @@
       <w:pPr>
         <w:pStyle w:val="SourceCode"/>
       </w:pPr>
+      <w:r>
+        <w:rPr>
+          <w:rStyle w:val="VerbatimChar"/>
+        </w:rPr>
+        <w:t xml:space="preserve">[conflicted] Will prefer base::sum over any other package.</w:t>
+      </w:r>
+      <w:r>
+        <w:br/>
+      </w:r>
       <w:r>
         <w:rPr>
           <w:rStyle w:val="VerbatimChar"/>
@@ -4626,7 +4647,7 @@
     </w:p>
     <w:bookmarkEnd w:id="49"/>
     <w:bookmarkEnd w:id="50"/>
-    <w:bookmarkStart w:id="83" w:name="proportional-odds-logit-model-via-polr"/>
+    <w:bookmarkStart w:id="92" w:name="proportional-odds-logit-model-via-polr"/>
     <w:p>
       <w:pPr>
         <w:pStyle w:val="Heading1"/>
@@ -7415,7 +7436,64 @@
         <w:rPr>
           <w:rStyle w:val="NormalTok"/>
         </w:rPr>
-        <w:t xml:space="preserve">apply))</w:t>
+        <w:t xml:space="preserve">apply, </w:t>
+      </w:r>
+      <w:r>
+        <w:br/>
+      </w:r>
+      <w:r>
+        <w:rPr>
+          <w:rStyle w:val="NormalTok"/>
+        </w:rPr>
+        <w:t xml:space="preserve">                 </w:t>
+      </w:r>
+      <w:r>
+        <w:rPr>
+          <w:rStyle w:val="AttributeTok"/>
+        </w:rPr>
+        <w:t xml:space="preserve">dnn =</w:t>
+      </w:r>
+      <w:r>
+        <w:rPr>
+          <w:rStyle w:val="NormalTok"/>
+        </w:rPr>
+        <w:t xml:space="preserve"> </w:t>
+      </w:r>
+      <w:r>
+        <w:rPr>
+          <w:rStyle w:val="FunctionTok"/>
+        </w:rPr>
+        <w:t xml:space="preserve">c</w:t>
+      </w:r>
+      <w:r>
+        <w:rPr>
+          <w:rStyle w:val="NormalTok"/>
+        </w:rPr>
+        <w:t xml:space="preserve">(</w:t>
+      </w:r>
+      <w:r>
+        <w:rPr>
+          <w:rStyle w:val="StringTok"/>
+        </w:rPr>
+        <w:t xml:space="preserve">"predicted"</w:t>
+      </w:r>
+      <w:r>
+        <w:rPr>
+          <w:rStyle w:val="NormalTok"/>
+        </w:rPr>
+        <w:t xml:space="preserve">, </w:t>
+      </w:r>
+      <w:r>
+        <w:rPr>
+          <w:rStyle w:val="StringTok"/>
+        </w:rPr>
+        <w:t xml:space="preserve">"actual"</w:t>
+      </w:r>
+      <w:r>
+        <w:rPr>
+          <w:rStyle w:val="NormalTok"/>
+        </w:rPr>
+        <w:t xml:space="preserve">)))</w:t>
       </w:r>
     </w:p>
     <w:p>
@@ -7426,16 +7504,16 @@
         <w:rPr>
           <w:rStyle w:val="VerbatimChar"/>
         </w:rPr>
-        <w:t xml:space="preserve">                 </w:t>
-      </w:r>
-      <w:r>
-        <w:br/>
-      </w:r>
-      <w:r>
-        <w:rPr>
-          <w:rStyle w:val="VerbatimChar"/>
-        </w:rPr>
-        <w:t xml:space="preserve">                  unlikely somewhat likely very likely Sum</w:t>
+        <w:t xml:space="preserve">                 actual</w:t>
+      </w:r>
+      <w:r>
+        <w:br/>
+      </w:r>
+      <w:r>
+        <w:rPr>
+          <w:rStyle w:val="VerbatimChar"/>
+        </w:rPr>
+        <w:t xml:space="preserve">predicted         unlikely somewhat likely very likely Sum</w:t>
       </w:r>
       <w:r>
         <w:br/>
@@ -8104,7 +8182,274 @@
       </w:r>
     </w:p>
     <w:bookmarkEnd w:id="63"/>
-    <w:bookmarkStart w:id="64" w:name="understanding-the-model"/>
+    <w:bookmarkStart w:id="64" w:name="model-parameters-for-mod_p1"/>
+    <w:p>
+      <w:pPr>
+        <w:pStyle w:val="Heading2"/>
+      </w:pPr>
+      <w:r>
+        <w:t xml:space="preserve">Model Parameters for</w:t>
+      </w:r>
+      <w:r>
+        <w:t xml:space="preserve"> </w:t>
+      </w:r>
+      <w:r>
+        <w:rPr>
+          <w:rStyle w:val="VerbatimChar"/>
+        </w:rPr>
+        <w:t xml:space="preserve">mod_p1</w:t>
+      </w:r>
+    </w:p>
+    <w:p>
+      <w:pPr>
+        <w:pStyle w:val="SourceCode"/>
+      </w:pPr>
+      <w:r>
+        <w:rPr>
+          <w:rStyle w:val="FunctionTok"/>
+        </w:rPr>
+        <w:t xml:space="preserve">model_parameters</w:t>
+      </w:r>
+      <w:r>
+        <w:rPr>
+          <w:rStyle w:val="NormalTok"/>
+        </w:rPr>
+        <w:t xml:space="preserve">(mod_p1, </w:t>
+      </w:r>
+      <w:r>
+        <w:rPr>
+          <w:rStyle w:val="AttributeTok"/>
+        </w:rPr>
+        <w:t xml:space="preserve">pretty_names =</w:t>
+      </w:r>
+      <w:r>
+        <w:rPr>
+          <w:rStyle w:val="NormalTok"/>
+        </w:rPr>
+        <w:t xml:space="preserve"> </w:t>
+      </w:r>
+      <w:r>
+        <w:rPr>
+          <w:rStyle w:val="ConstantTok"/>
+        </w:rPr>
+        <w:t xml:space="preserve">FALSE</w:t>
+      </w:r>
+      <w:r>
+        <w:rPr>
+          <w:rStyle w:val="NormalTok"/>
+        </w:rPr>
+        <w:t xml:space="preserve">, </w:t>
+      </w:r>
+      <w:r>
+        <w:rPr>
+          <w:rStyle w:val="AttributeTok"/>
+        </w:rPr>
+        <w:t xml:space="preserve">ci =</w:t>
+      </w:r>
+      <w:r>
+        <w:rPr>
+          <w:rStyle w:val="NormalTok"/>
+        </w:rPr>
+        <w:t xml:space="preserve"> </w:t>
+      </w:r>
+      <w:r>
+        <w:rPr>
+          <w:rStyle w:val="FloatTok"/>
+        </w:rPr>
+        <w:t xml:space="preserve">0.90</w:t>
+      </w:r>
+      <w:r>
+        <w:rPr>
+          <w:rStyle w:val="NormalTok"/>
+        </w:rPr>
+        <w:t xml:space="preserve">)</w:t>
+      </w:r>
+    </w:p>
+    <w:p>
+      <w:pPr>
+        <w:pStyle w:val="SourceCode"/>
+      </w:pPr>
+      <w:r>
+        <w:rPr>
+          <w:rStyle w:val="VerbatimChar"/>
+        </w:rPr>
+        <w:t xml:space="preserve"># alpha</w:t>
+      </w:r>
+      <w:r>
+        <w:br/>
+      </w:r>
+      <w:r>
+        <w:br/>
+      </w:r>
+      <w:r>
+        <w:rPr>
+          <w:rStyle w:val="VerbatimChar"/>
+        </w:rPr>
+        <w:t xml:space="preserve">Parameter                   | Log-Odds |   SE |       90% CI | t(525) |      p</w:t>
+      </w:r>
+      <w:r>
+        <w:br/>
+      </w:r>
+      <w:r>
+        <w:rPr>
+          <w:rStyle w:val="VerbatimChar"/>
+        </w:rPr>
+        <w:t xml:space="preserve">------------------------------------------------------------------------------</w:t>
+      </w:r>
+      <w:r>
+        <w:br/>
+      </w:r>
+      <w:r>
+        <w:rPr>
+          <w:rStyle w:val="VerbatimChar"/>
+        </w:rPr>
+        <w:t xml:space="preserve">unlikely|somewhat likely    |     3.87 | 0.57 | [2.93, 4.82] |   6.77 | &lt; .001</w:t>
+      </w:r>
+      <w:r>
+        <w:br/>
+      </w:r>
+      <w:r>
+        <w:rPr>
+          <w:rStyle w:val="VerbatimChar"/>
+        </w:rPr>
+        <w:t xml:space="preserve">somewhat likely|very likely |     5.94 | 0.61 | [4.94, 6.94] |   9.80 | &lt; .001</w:t>
+      </w:r>
+      <w:r>
+        <w:br/>
+      </w:r>
+      <w:r>
+        <w:br/>
+      </w:r>
+      <w:r>
+        <w:rPr>
+          <w:rStyle w:val="VerbatimChar"/>
+        </w:rPr>
+        <w:t xml:space="preserve"># beta</w:t>
+      </w:r>
+      <w:r>
+        <w:br/>
+      </w:r>
+      <w:r>
+        <w:br/>
+      </w:r>
+      <w:r>
+        <w:rPr>
+          <w:rStyle w:val="VerbatimChar"/>
+        </w:rPr>
+        <w:t xml:space="preserve">Parameter | Log-Odds |   SE |         90% CI | t(525) |      p</w:t>
+      </w:r>
+      <w:r>
+        <w:br/>
+      </w:r>
+      <w:r>
+        <w:rPr>
+          <w:rStyle w:val="VerbatimChar"/>
+        </w:rPr>
+        <w:t xml:space="preserve">--------------------------------------------------------------</w:t>
+      </w:r>
+      <w:r>
+        <w:br/>
+      </w:r>
+      <w:r>
+        <w:rPr>
+          <w:rStyle w:val="VerbatimChar"/>
+        </w:rPr>
+        <w:t xml:space="preserve">pared     |     1.15 | 0.22 | [ 0.79,  1.51] |   5.28 | &lt; .001</w:t>
+      </w:r>
+      <w:r>
+        <w:br/>
+      </w:r>
+      <w:r>
+        <w:rPr>
+          <w:rStyle w:val="VerbatimChar"/>
+        </w:rPr>
+        <w:t xml:space="preserve">public    |    -0.49 | 0.22 | [-0.86, -0.14] |  -2.25 | 0.025 </w:t>
+      </w:r>
+      <w:r>
+        <w:br/>
+      </w:r>
+      <w:r>
+        <w:rPr>
+          <w:rStyle w:val="VerbatimChar"/>
+        </w:rPr>
+        <w:t xml:space="preserve">gpa       |     1.14 | 0.18 | [ 0.84,  1.45] |   6.17 | &lt; .001</w:t>
+      </w:r>
+    </w:p>
+    <w:p>
+      <w:pPr>
+        <w:pStyle w:val="SourceCode"/>
+      </w:pPr>
+      <w:r>
+        <w:br/>
+      </w:r>
+      <w:r>
+        <w:rPr>
+          <w:rStyle w:val="VerbatimChar"/>
+        </w:rPr>
+        <w:t xml:space="preserve">Uncertainty intervals (profile-likelihood) and p-values (two-tailed)</w:t>
+      </w:r>
+      <w:r>
+        <w:br/>
+      </w:r>
+      <w:r>
+        <w:rPr>
+          <w:rStyle w:val="VerbatimChar"/>
+        </w:rPr>
+        <w:t xml:space="preserve">  computed using a Wald t-distribution approximation.</w:t>
+      </w:r>
+    </w:p>
+    <w:p>
+      <w:pPr>
+        <w:pStyle w:val="SourceCode"/>
+      </w:pPr>
+      <w:r>
+        <w:br/>
+      </w:r>
+      <w:r>
+        <w:rPr>
+          <w:rStyle w:val="VerbatimChar"/>
+        </w:rPr>
+        <w:t xml:space="preserve">The model has a log- or logit-link. Consider using `exponentiate =</w:t>
+      </w:r>
+      <w:r>
+        <w:br/>
+      </w:r>
+      <w:r>
+        <w:rPr>
+          <w:rStyle w:val="VerbatimChar"/>
+        </w:rPr>
+        <w:t xml:space="preserve">  TRUE` to interpret coefficients as ratios.</w:t>
+      </w:r>
+      <w:r>
+        <w:br/>
+      </w:r>
+      <w:r>
+        <w:rPr>
+          <w:rStyle w:val="VerbatimChar"/>
+        </w:rPr>
+        <w:t xml:space="preserve">  </w:t>
+      </w:r>
+      <w:r>
+        <w:br/>
+      </w:r>
+      <w:r>
+        <w:rPr>
+          <w:rStyle w:val="VerbatimChar"/>
+        </w:rPr>
+        <w:t xml:space="preserve">Some coefficients are very large, which may indicate issues with</w:t>
+      </w:r>
+      <w:r>
+        <w:br/>
+      </w:r>
+      <w:r>
+        <w:rPr>
+          <w:rStyle w:val="VerbatimChar"/>
+        </w:rPr>
+        <w:t xml:space="preserve">  complete separation.</w:t>
+      </w:r>
+    </w:p>
+    <w:bookmarkEnd w:id="64"/>
+    <w:bookmarkStart w:id="65" w:name="understanding-the-model"/>
     <w:p>
       <w:pPr>
         <w:pStyle w:val="Heading2"/>
@@ -8503,8 +8848,8 @@
         <w:t xml:space="preserve">in general. In our setting, we have …</w:t>
       </w:r>
     </w:p>
-    <w:bookmarkEnd w:id="64"/>
-    <w:bookmarkStart w:id="65" w:name="the-mod_p1-equations"/>
+    <w:bookmarkEnd w:id="65"/>
+    <w:bookmarkStart w:id="66" w:name="the-mod_p1-equations"/>
     <w:p>
       <w:pPr>
         <w:pStyle w:val="Heading2"/>
@@ -8944,8 +9289,8 @@
         </m:oMath>
       </m:oMathPara>
     </w:p>
-    <w:bookmarkEnd w:id="65"/>
-    <w:bookmarkStart w:id="66" w:name="confintmod_p1"/>
+    <w:bookmarkEnd w:id="66"/>
+    <w:bookmarkStart w:id="67" w:name="confintmod_p1"/>
     <w:p>
       <w:pPr>
         <w:pStyle w:val="Heading2"/>
@@ -8979,7 +9324,31 @@
         <w:rPr>
           <w:rStyle w:val="NormalTok"/>
         </w:rPr>
-        <w:t xml:space="preserve">(mod_p1)</w:t>
+        <w:t xml:space="preserve">(mod_p1, </w:t>
+      </w:r>
+      <w:r>
+        <w:rPr>
+          <w:rStyle w:val="AttributeTok"/>
+        </w:rPr>
+        <w:t xml:space="preserve">conf.level =</w:t>
+      </w:r>
+      <w:r>
+        <w:rPr>
+          <w:rStyle w:val="NormalTok"/>
+        </w:rPr>
+        <w:t xml:space="preserve"> </w:t>
+      </w:r>
+      <w:r>
+        <w:rPr>
+          <w:rStyle w:val="FloatTok"/>
+        </w:rPr>
+        <w:t xml:space="preserve">0.95</w:t>
+      </w:r>
+      <w:r>
+        <w:rPr>
+          <w:rStyle w:val="NormalTok"/>
+        </w:rPr>
+        <w:t xml:space="preserve">)</w:t>
       </w:r>
     </w:p>
     <w:p>
@@ -9120,8 +9489,8 @@
         <w:t xml:space="preserve">This would be more straightforward if we exponentiated.</w:t>
       </w:r>
     </w:p>
-    <w:bookmarkEnd w:id="66"/>
-    <w:bookmarkStart w:id="67" w:name="exponentiating-the-coefficients"/>
+    <w:bookmarkEnd w:id="67"/>
+    <w:bookmarkStart w:id="68" w:name="exponentiating-the-coefficients"/>
     <w:p>
       <w:pPr>
         <w:pStyle w:val="Heading2"/>
@@ -9205,7 +9574,31 @@
         <w:rPr>
           <w:rStyle w:val="NormalTok"/>
         </w:rPr>
-        <w:t xml:space="preserve">(mod_p1))</w:t>
+        <w:t xml:space="preserve">(mod_p1, </w:t>
+      </w:r>
+      <w:r>
+        <w:rPr>
+          <w:rStyle w:val="AttributeTok"/>
+        </w:rPr>
+        <w:t xml:space="preserve">conf.level =</w:t>
+      </w:r>
+      <w:r>
+        <w:rPr>
+          <w:rStyle w:val="NormalTok"/>
+        </w:rPr>
+        <w:t xml:space="preserve"> </w:t>
+      </w:r>
+      <w:r>
+        <w:rPr>
+          <w:rStyle w:val="FloatTok"/>
+        </w:rPr>
+        <w:t xml:space="preserve">0.95</w:t>
+      </w:r>
+      <w:r>
+        <w:rPr>
+          <w:rStyle w:val="NormalTok"/>
+        </w:rPr>
+        <w:t xml:space="preserve">))</w:t>
       </w:r>
     </w:p>
     <w:p>
@@ -9257,8 +9650,255 @@
         <w:t xml:space="preserve">gpa    2.1896811 4.5255541</w:t>
       </w:r>
     </w:p>
-    <w:bookmarkEnd w:id="67"/>
-    <w:bookmarkStart w:id="68" w:name="interpreting-the-coefficients"/>
+    <w:bookmarkEnd w:id="68"/>
+    <w:bookmarkStart w:id="69" w:name="parameters-for-mod_p1-exponentiating"/>
+    <w:p>
+      <w:pPr>
+        <w:pStyle w:val="Heading2"/>
+      </w:pPr>
+      <w:r>
+        <w:t xml:space="preserve">Parameters for</w:t>
+      </w:r>
+      <w:r>
+        <w:t xml:space="preserve"> </w:t>
+      </w:r>
+      <w:r>
+        <w:rPr>
+          <w:rStyle w:val="VerbatimChar"/>
+        </w:rPr>
+        <w:t xml:space="preserve">mod_p1</w:t>
+      </w:r>
+      <w:r>
+        <w:t xml:space="preserve"> </w:t>
+      </w:r>
+      <w:r>
+        <w:t xml:space="preserve">(exponentiating)</w:t>
+      </w:r>
+    </w:p>
+    <w:p>
+      <w:pPr>
+        <w:pStyle w:val="SourceCode"/>
+      </w:pPr>
+      <w:r>
+        <w:rPr>
+          <w:rStyle w:val="FunctionTok"/>
+        </w:rPr>
+        <w:t xml:space="preserve">model_parameters</w:t>
+      </w:r>
+      <w:r>
+        <w:rPr>
+          <w:rStyle w:val="NormalTok"/>
+        </w:rPr>
+        <w:t xml:space="preserve">(mod_p1, </w:t>
+      </w:r>
+      <w:r>
+        <w:rPr>
+          <w:rStyle w:val="AttributeTok"/>
+        </w:rPr>
+        <w:t xml:space="preserve">exponentiate =</w:t>
+      </w:r>
+      <w:r>
+        <w:rPr>
+          <w:rStyle w:val="NormalTok"/>
+        </w:rPr>
+        <w:t xml:space="preserve"> </w:t>
+      </w:r>
+      <w:r>
+        <w:rPr>
+          <w:rStyle w:val="ConstantTok"/>
+        </w:rPr>
+        <w:t xml:space="preserve">TRUE</w:t>
+      </w:r>
+      <w:r>
+        <w:rPr>
+          <w:rStyle w:val="NormalTok"/>
+        </w:rPr>
+        <w:t xml:space="preserve">, </w:t>
+      </w:r>
+      <w:r>
+        <w:rPr>
+          <w:rStyle w:val="AttributeTok"/>
+        </w:rPr>
+        <w:t xml:space="preserve">pretty_names =</w:t>
+      </w:r>
+      <w:r>
+        <w:rPr>
+          <w:rStyle w:val="NormalTok"/>
+        </w:rPr>
+        <w:t xml:space="preserve"> </w:t>
+      </w:r>
+      <w:r>
+        <w:rPr>
+          <w:rStyle w:val="ConstantTok"/>
+        </w:rPr>
+        <w:t xml:space="preserve">FALSE</w:t>
+      </w:r>
+      <w:r>
+        <w:rPr>
+          <w:rStyle w:val="NormalTok"/>
+        </w:rPr>
+        <w:t xml:space="preserve">, </w:t>
+      </w:r>
+      <w:r>
+        <w:rPr>
+          <w:rStyle w:val="AttributeTok"/>
+        </w:rPr>
+        <w:t xml:space="preserve">ci =</w:t>
+      </w:r>
+      <w:r>
+        <w:rPr>
+          <w:rStyle w:val="NormalTok"/>
+        </w:rPr>
+        <w:t xml:space="preserve"> </w:t>
+      </w:r>
+      <w:r>
+        <w:rPr>
+          <w:rStyle w:val="FloatTok"/>
+        </w:rPr>
+        <w:t xml:space="preserve">0.95</w:t>
+      </w:r>
+      <w:r>
+        <w:rPr>
+          <w:rStyle w:val="NormalTok"/>
+        </w:rPr>
+        <w:t xml:space="preserve">)</w:t>
+      </w:r>
+    </w:p>
+    <w:p>
+      <w:pPr>
+        <w:pStyle w:val="SourceCode"/>
+      </w:pPr>
+      <w:r>
+        <w:rPr>
+          <w:rStyle w:val="VerbatimChar"/>
+        </w:rPr>
+        <w:t xml:space="preserve"># alpha</w:t>
+      </w:r>
+      <w:r>
+        <w:br/>
+      </w:r>
+      <w:r>
+        <w:br/>
+      </w:r>
+      <w:r>
+        <w:rPr>
+          <w:rStyle w:val="VerbatimChar"/>
+        </w:rPr>
+        <w:t xml:space="preserve">Parameter                   | Odds Ratio |     SE |            95% CI | t(525) |      p</w:t>
+      </w:r>
+      <w:r>
+        <w:br/>
+      </w:r>
+      <w:r>
+        <w:rPr>
+          <w:rStyle w:val="VerbatimChar"/>
+        </w:rPr>
+        <w:t xml:space="preserve">---------------------------------------------------------------------------------------</w:t>
+      </w:r>
+      <w:r>
+        <w:br/>
+      </w:r>
+      <w:r>
+        <w:rPr>
+          <w:rStyle w:val="VerbatimChar"/>
+        </w:rPr>
+        <w:t xml:space="preserve">unlikely|somewhat likely    |      48.07 |  27.50 | [ 15.62,  147.92] |   6.77 | &lt; .001</w:t>
+      </w:r>
+      <w:r>
+        <w:br/>
+      </w:r>
+      <w:r>
+        <w:rPr>
+          <w:rStyle w:val="VerbatimChar"/>
+        </w:rPr>
+        <w:t xml:space="preserve">somewhat likely|very likely |     380.42 | 230.65 | [115.61, 1251.79] |   9.80 | &lt; .001</w:t>
+      </w:r>
+      <w:r>
+        <w:br/>
+      </w:r>
+      <w:r>
+        <w:br/>
+      </w:r>
+      <w:r>
+        <w:rPr>
+          <w:rStyle w:val="VerbatimChar"/>
+        </w:rPr>
+        <w:t xml:space="preserve"># beta</w:t>
+      </w:r>
+      <w:r>
+        <w:br/>
+      </w:r>
+      <w:r>
+        <w:br/>
+      </w:r>
+      <w:r>
+        <w:rPr>
+          <w:rStyle w:val="VerbatimChar"/>
+        </w:rPr>
+        <w:t xml:space="preserve">Parameter | Odds Ratio |   SE |       95% CI | t(525) |      p</w:t>
+      </w:r>
+      <w:r>
+        <w:br/>
+      </w:r>
+      <w:r>
+        <w:rPr>
+          <w:rStyle w:val="VerbatimChar"/>
+        </w:rPr>
+        <w:t xml:space="preserve">--------------------------------------------------------------</w:t>
+      </w:r>
+      <w:r>
+        <w:br/>
+      </w:r>
+      <w:r>
+        <w:rPr>
+          <w:rStyle w:val="VerbatimChar"/>
+        </w:rPr>
+        <w:t xml:space="preserve">pared     |       3.17 | 0.69 | [2.07, 4.87] |   5.28 | &lt; .001</w:t>
+      </w:r>
+      <w:r>
+        <w:br/>
+      </w:r>
+      <w:r>
+        <w:rPr>
+          <w:rStyle w:val="VerbatimChar"/>
+        </w:rPr>
+        <w:t xml:space="preserve">public    |       0.61 | 0.13 | [0.39, 0.93] |  -2.25 | 0.025 </w:t>
+      </w:r>
+      <w:r>
+        <w:br/>
+      </w:r>
+      <w:r>
+        <w:rPr>
+          <w:rStyle w:val="VerbatimChar"/>
+        </w:rPr>
+        <w:t xml:space="preserve">gpa       |       3.13 | 0.58 | [2.19, 4.53] |   6.17 | &lt; .001</w:t>
+      </w:r>
+    </w:p>
+    <w:p>
+      <w:pPr>
+        <w:pStyle w:val="SourceCode"/>
+      </w:pPr>
+      <w:r>
+        <w:br/>
+      </w:r>
+      <w:r>
+        <w:rPr>
+          <w:rStyle w:val="VerbatimChar"/>
+        </w:rPr>
+        <w:t xml:space="preserve">Uncertainty intervals (profile-likelihood) and p-values (two-tailed)</w:t>
+      </w:r>
+      <w:r>
+        <w:br/>
+      </w:r>
+      <w:r>
+        <w:rPr>
+          <w:rStyle w:val="VerbatimChar"/>
+        </w:rPr>
+        <w:t xml:space="preserve">  computed using a Wald t-distribution approximation.</w:t>
+      </w:r>
+    </w:p>
+    <w:bookmarkEnd w:id="69"/>
+    <w:bookmarkStart w:id="70" w:name="interpreting-the-coefficients"/>
     <w:p>
       <w:pPr>
         <w:pStyle w:val="Heading2"/>
@@ -9524,8 +10164,8 @@
         <w:t xml:space="preserve">applying are multiplied by 3.13 (95% CI 2.19, 4.52), all else held constant.</w:t>
       </w:r>
     </w:p>
-    <w:bookmarkEnd w:id="68"/>
-    <w:bookmarkStart w:id="69" w:name="interpreting-the-coefficients-1"/>
+    <w:bookmarkEnd w:id="70"/>
+    <w:bookmarkStart w:id="71" w:name="interpreting-the-coefficients-1"/>
     <w:p>
       <w:pPr>
         <w:pStyle w:val="Heading2"/>
@@ -9773,8 +10413,8 @@
         <w:t xml:space="preserve">?</w:t>
       </w:r>
     </w:p>
-    <w:bookmarkEnd w:id="69"/>
-    <w:bookmarkStart w:id="70" w:name="tidying-mod_p1"/>
+    <w:bookmarkEnd w:id="71"/>
+    <w:bookmarkStart w:id="72" w:name="tidying-mod_p1"/>
     <w:p>
       <w:pPr>
         <w:pStyle w:val="Heading2"/>
@@ -11070,8 +11710,8 @@
         </w:tc>
       </w:tr>
     </w:tbl>
-    <w:bookmarkEnd w:id="70"/>
-    <w:bookmarkStart w:id="71" w:name="comparison-to-a-null-model"/>
+    <w:bookmarkEnd w:id="72"/>
+    <w:bookmarkStart w:id="73" w:name="comparison-to-a-null-model"/>
     <w:p>
       <w:pPr>
         <w:pStyle w:val="Heading2"/>
@@ -11219,8 +11859,8 @@
         <w:t xml:space="preserve">2 pared + public + gpa       525   900.9629 1 vs 2     3 74.21989 5.551115e-16</w:t>
       </w:r>
     </w:p>
-    <w:bookmarkEnd w:id="71"/>
-    <w:bookmarkStart w:id="72" w:name="aic-and-bic-are-available-too"/>
+    <w:bookmarkEnd w:id="73"/>
+    <w:bookmarkStart w:id="74" w:name="aic-and-bic-are-available-too"/>
     <w:p>
       <w:pPr>
         <w:pStyle w:val="Heading2"/>
@@ -12289,8 +12929,210 @@
         </w:tc>
       </w:tr>
     </w:tbl>
-    <w:bookmarkEnd w:id="72"/>
-    <w:bookmarkStart w:id="73" w:name="tidying-mod_p0"/>
+    <w:bookmarkEnd w:id="74"/>
+    <w:bookmarkStart w:id="75" w:name="compare-parameters"/>
+    <w:p>
+      <w:pPr>
+        <w:pStyle w:val="Heading2"/>
+      </w:pPr>
+      <w:r>
+        <w:t xml:space="preserve">Compare Parameters</w:t>
+      </w:r>
+    </w:p>
+    <w:p>
+      <w:pPr>
+        <w:pStyle w:val="SourceCode"/>
+      </w:pPr>
+      <w:r>
+        <w:rPr>
+          <w:rStyle w:val="FunctionTok"/>
+        </w:rPr>
+        <w:t xml:space="preserve">compare_parameters</w:t>
+      </w:r>
+      <w:r>
+        <w:rPr>
+          <w:rStyle w:val="NormalTok"/>
+        </w:rPr>
+        <w:t xml:space="preserve">(mod_p0, mod_p1)</w:t>
+      </w:r>
+    </w:p>
+    <w:p>
+      <w:pPr>
+        <w:pStyle w:val="SourceCode"/>
+      </w:pPr>
+      <w:r>
+        <w:br/>
+      </w:r>
+      <w:r>
+        <w:rPr>
+          <w:rStyle w:val="VerbatimChar"/>
+        </w:rPr>
+        <w:t xml:space="preserve">Re-fitting to get Hessian</w:t>
+      </w:r>
+    </w:p>
+    <w:p>
+      <w:pPr>
+        <w:pStyle w:val="SourceCode"/>
+      </w:pPr>
+      <w:r>
+        <w:rPr>
+          <w:rStyle w:val="VerbatimChar"/>
+        </w:rPr>
+        <w:t xml:space="preserve"># alpha</w:t>
+      </w:r>
+      <w:r>
+        <w:br/>
+      </w:r>
+      <w:r>
+        <w:br/>
+      </w:r>
+      <w:r>
+        <w:rPr>
+          <w:rStyle w:val="VerbatimChar"/>
+        </w:rPr>
+        <w:t xml:space="preserve">Parameter                   | mod_p0 |               mod_p1</w:t>
+      </w:r>
+      <w:r>
+        <w:br/>
+      </w:r>
+      <w:r>
+        <w:rPr>
+          <w:rStyle w:val="VerbatimChar"/>
+        </w:rPr>
+        <w:t xml:space="preserve">-----------------------------------------------------------</w:t>
+      </w:r>
+      <w:r>
+        <w:br/>
+      </w:r>
+      <w:r>
+        <w:rPr>
+          <w:rStyle w:val="VerbatimChar"/>
+        </w:rPr>
+        <w:t xml:space="preserve">unlikely|somewhat likely    |        |  3.87 ( 2.75,  5.00)</w:t>
+      </w:r>
+      <w:r>
+        <w:br/>
+      </w:r>
+      <w:r>
+        <w:rPr>
+          <w:rStyle w:val="VerbatimChar"/>
+        </w:rPr>
+        <w:t xml:space="preserve">somewhat likely|very likely |        |  5.94 ( 4.75,  7.13)</w:t>
+      </w:r>
+      <w:r>
+        <w:br/>
+      </w:r>
+      <w:r>
+        <w:br/>
+      </w:r>
+      <w:r>
+        <w:rPr>
+          <w:rStyle w:val="VerbatimChar"/>
+        </w:rPr>
+        <w:t xml:space="preserve"># beta</w:t>
+      </w:r>
+      <w:r>
+        <w:br/>
+      </w:r>
+      <w:r>
+        <w:br/>
+      </w:r>
+      <w:r>
+        <w:rPr>
+          <w:rStyle w:val="VerbatimChar"/>
+        </w:rPr>
+        <w:t xml:space="preserve">Parameter | mod_p0 |               mod_p1</w:t>
+      </w:r>
+      <w:r>
+        <w:br/>
+      </w:r>
+      <w:r>
+        <w:rPr>
+          <w:rStyle w:val="VerbatimChar"/>
+        </w:rPr>
+        <w:t xml:space="preserve">-----------------------------------------</w:t>
+      </w:r>
+      <w:r>
+        <w:br/>
+      </w:r>
+      <w:r>
+        <w:rPr>
+          <w:rStyle w:val="VerbatimChar"/>
+        </w:rPr>
+        <w:t xml:space="preserve">pared     |        |  1.15 ( 0.72,  1.58)</w:t>
+      </w:r>
+      <w:r>
+        <w:br/>
+      </w:r>
+      <w:r>
+        <w:rPr>
+          <w:rStyle w:val="VerbatimChar"/>
+        </w:rPr>
+        <w:t xml:space="preserve">public    |        | -0.49 (-0.93, -0.06)</w:t>
+      </w:r>
+      <w:r>
+        <w:br/>
+      </w:r>
+      <w:r>
+        <w:rPr>
+          <w:rStyle w:val="VerbatimChar"/>
+        </w:rPr>
+        <w:t xml:space="preserve">gpa       |        |  1.14 ( 0.78,  1.51)</w:t>
+      </w:r>
+      <w:r>
+        <w:br/>
+      </w:r>
+      <w:r>
+        <w:br/>
+      </w:r>
+      <w:r>
+        <w:rPr>
+          <w:rStyle w:val="VerbatimChar"/>
+        </w:rPr>
+        <w:t xml:space="preserve"># Fixed Effects</w:t>
+      </w:r>
+      <w:r>
+        <w:br/>
+      </w:r>
+      <w:r>
+        <w:br/>
+      </w:r>
+      <w:r>
+        <w:rPr>
+          <w:rStyle w:val="VerbatimChar"/>
+        </w:rPr>
+        <w:t xml:space="preserve">Parameter                   |            mod_p0 | mod_p1</w:t>
+      </w:r>
+      <w:r>
+        <w:br/>
+      </w:r>
+      <w:r>
+        <w:rPr>
+          <w:rStyle w:val="VerbatimChar"/>
+        </w:rPr>
+        <w:t xml:space="preserve">--------------------------------------------------------</w:t>
+      </w:r>
+      <w:r>
+        <w:br/>
+      </w:r>
+      <w:r>
+        <w:rPr>
+          <w:rStyle w:val="VerbatimChar"/>
+        </w:rPr>
+        <w:t xml:space="preserve">unlikely|somewhat likely    | 0.29 (0.12, 0.46) |       </w:t>
+      </w:r>
+      <w:r>
+        <w:br/>
+      </w:r>
+      <w:r>
+        <w:rPr>
+          <w:rStyle w:val="VerbatimChar"/>
+        </w:rPr>
+        <w:t xml:space="preserve">somewhat likely|very likely | 2.16 (1.88, 2.44) |       </w:t>
+      </w:r>
+    </w:p>
+    <w:bookmarkEnd w:id="75"/>
+    <w:bookmarkStart w:id="76" w:name="tidying-mod_p0"/>
     <w:p>
       <w:pPr>
         <w:pStyle w:val="Heading2"/>
@@ -13073,8 +13915,8 @@
         </w:tc>
       </w:tr>
     </w:tbl>
-    <w:bookmarkEnd w:id="73"/>
-    <w:bookmarkStart w:id="74" w:name="proportional-odds-assumption-12"/>
+    <w:bookmarkEnd w:id="76"/>
+    <w:bookmarkStart w:id="77" w:name="proportional-odds-assumption-12"/>
     <w:p>
       <w:pPr>
         <w:pStyle w:val="Heading2"/>
@@ -13134,8 +13976,8 @@
         <w:t xml:space="preserve">outcome in this case, as opposed to the proportional odds logit, which fits only one slope across all levels.</w:t>
       </w:r>
     </w:p>
-    <w:bookmarkEnd w:id="74"/>
-    <w:bookmarkStart w:id="76" w:name="proportional-odds-assumption-22"/>
+    <w:bookmarkEnd w:id="77"/>
+    <w:bookmarkStart w:id="79" w:name="proportional-odds-assumption-22"/>
     <w:p>
       <w:pPr>
         <w:pStyle w:val="Heading2"/>
@@ -13194,7 +14036,7 @@
         <w:t xml:space="preserve">package.</w:t>
       </w:r>
     </w:p>
-    <w:bookmarkStart w:id="75" w:name="fitting-the-multinomial-model"/>
+    <w:bookmarkStart w:id="78" w:name="fitting-the-multinomial-model"/>
     <w:p>
       <w:pPr>
         <w:pStyle w:val="Heading3"/>
@@ -13342,9 +14184,9 @@
         <w:t xml:space="preserve">converged</w:t>
       </w:r>
     </w:p>
-    <w:bookmarkEnd w:id="75"/>
-    <w:bookmarkEnd w:id="76"/>
-    <w:bookmarkStart w:id="77" w:name="the-multinomial-model"/>
+    <w:bookmarkEnd w:id="78"/>
+    <w:bookmarkEnd w:id="79"/>
+    <w:bookmarkStart w:id="80" w:name="the-multinomial-model"/>
     <w:p>
       <w:pPr>
         <w:pStyle w:val="Heading2"/>
@@ -13444,8 +14286,252 @@
         <w:t xml:space="preserve">AIC: 906.8867 </w:t>
       </w:r>
     </w:p>
-    <w:bookmarkEnd w:id="77"/>
-    <w:bookmarkStart w:id="78" w:name="tidying-m1_multi"/>
+    <w:bookmarkEnd w:id="80"/>
+    <w:bookmarkStart w:id="81" w:name="parameters-m1_multi"/>
+    <w:p>
+      <w:pPr>
+        <w:pStyle w:val="Heading2"/>
+      </w:pPr>
+      <w:r>
+        <w:t xml:space="preserve">Parameters:</w:t>
+      </w:r>
+      <w:r>
+        <w:t xml:space="preserve"> </w:t>
+      </w:r>
+      <w:r>
+        <w:rPr>
+          <w:rStyle w:val="VerbatimChar"/>
+        </w:rPr>
+        <w:t xml:space="preserve">m1_multi</w:t>
+      </w:r>
+    </w:p>
+    <w:p>
+      <w:pPr>
+        <w:pStyle w:val="SourceCode"/>
+      </w:pPr>
+      <w:r>
+        <w:rPr>
+          <w:rStyle w:val="FunctionTok"/>
+        </w:rPr>
+        <w:t xml:space="preserve">model_parameters</w:t>
+      </w:r>
+      <w:r>
+        <w:rPr>
+          <w:rStyle w:val="NormalTok"/>
+        </w:rPr>
+        <w:t xml:space="preserve">(m1_multi, </w:t>
+      </w:r>
+      <w:r>
+        <w:rPr>
+          <w:rStyle w:val="AttributeTok"/>
+        </w:rPr>
+        <w:t xml:space="preserve">ci =</w:t>
+      </w:r>
+      <w:r>
+        <w:rPr>
+          <w:rStyle w:val="NormalTok"/>
+        </w:rPr>
+        <w:t xml:space="preserve"> </w:t>
+      </w:r>
+      <w:r>
+        <w:rPr>
+          <w:rStyle w:val="FloatTok"/>
+        </w:rPr>
+        <w:t xml:space="preserve">0.95</w:t>
+      </w:r>
+      <w:r>
+        <w:rPr>
+          <w:rStyle w:val="NormalTok"/>
+        </w:rPr>
+        <w:t xml:space="preserve">, </w:t>
+      </w:r>
+      <w:r>
+        <w:rPr>
+          <w:rStyle w:val="AttributeTok"/>
+        </w:rPr>
+        <w:t xml:space="preserve">pretty_names =</w:t>
+      </w:r>
+      <w:r>
+        <w:rPr>
+          <w:rStyle w:val="NormalTok"/>
+        </w:rPr>
+        <w:t xml:space="preserve"> </w:t>
+      </w:r>
+      <w:r>
+        <w:rPr>
+          <w:rStyle w:val="ConstantTok"/>
+        </w:rPr>
+        <w:t xml:space="preserve">FALSE</w:t>
+      </w:r>
+      <w:r>
+        <w:rPr>
+          <w:rStyle w:val="NormalTok"/>
+        </w:rPr>
+        <w:t xml:space="preserve">)</w:t>
+      </w:r>
+    </w:p>
+    <w:p>
+      <w:pPr>
+        <w:pStyle w:val="SourceCode"/>
+      </w:pPr>
+      <w:r>
+        <w:rPr>
+          <w:rStyle w:val="VerbatimChar"/>
+        </w:rPr>
+        <w:t xml:space="preserve"># Response level: somewhat likely</w:t>
+      </w:r>
+      <w:r>
+        <w:br/>
+      </w:r>
+      <w:r>
+        <w:br/>
+      </w:r>
+      <w:r>
+        <w:rPr>
+          <w:rStyle w:val="VerbatimChar"/>
+        </w:rPr>
+        <w:t xml:space="preserve">Parameter   | Log-Odds |   SE |         95% CI |     z |      p</w:t>
+      </w:r>
+      <w:r>
+        <w:br/>
+      </w:r>
+      <w:r>
+        <w:rPr>
+          <w:rStyle w:val="VerbatimChar"/>
+        </w:rPr>
+        <w:t xml:space="preserve">---------------------------------------------------------------</w:t>
+      </w:r>
+      <w:r>
+        <w:br/>
+      </w:r>
+      <w:r>
+        <w:rPr>
+          <w:rStyle w:val="VerbatimChar"/>
+        </w:rPr>
+        <w:t xml:space="preserve">(Intercept) |    -3.53 | 0.62 | [-4.75, -2.31] | -5.66 | &lt; .001</w:t>
+      </w:r>
+      <w:r>
+        <w:br/>
+      </w:r>
+      <w:r>
+        <w:rPr>
+          <w:rStyle w:val="VerbatimChar"/>
+        </w:rPr>
+        <w:t xml:space="preserve">pared       |     1.07 | 0.26 | [ 0.56,  1.59] |  4.08 | &lt; .001</w:t>
+      </w:r>
+      <w:r>
+        <w:br/>
+      </w:r>
+      <w:r>
+        <w:rPr>
+          <w:rStyle w:val="VerbatimChar"/>
+        </w:rPr>
+        <w:t xml:space="preserve">public      |    -0.98 | 0.26 | [-1.49, -0.46] | -3.73 | &lt; .001</w:t>
+      </w:r>
+      <w:r>
+        <w:br/>
+      </w:r>
+      <w:r>
+        <w:rPr>
+          <w:rStyle w:val="VerbatimChar"/>
+        </w:rPr>
+        <w:t xml:space="preserve">gpa         |     0.99 | 0.20 | [ 0.59,  1.39] |  4.83 | &lt; .001</w:t>
+      </w:r>
+      <w:r>
+        <w:br/>
+      </w:r>
+      <w:r>
+        <w:br/>
+      </w:r>
+      <w:r>
+        <w:rPr>
+          <w:rStyle w:val="VerbatimChar"/>
+        </w:rPr>
+        <w:t xml:space="preserve"># Response level: very likely</w:t>
+      </w:r>
+      <w:r>
+        <w:br/>
+      </w:r>
+      <w:r>
+        <w:br/>
+      </w:r>
+      <w:r>
+        <w:rPr>
+          <w:rStyle w:val="VerbatimChar"/>
+        </w:rPr>
+        <w:t xml:space="preserve">Parameter   | Log-Odds |   SE |         95% CI |     z |      p</w:t>
+      </w:r>
+      <w:r>
+        <w:br/>
+      </w:r>
+      <w:r>
+        <w:rPr>
+          <w:rStyle w:val="VerbatimChar"/>
+        </w:rPr>
+        <w:t xml:space="preserve">---------------------------------------------------------------</w:t>
+      </w:r>
+      <w:r>
+        <w:br/>
+      </w:r>
+      <w:r>
+        <w:rPr>
+          <w:rStyle w:val="VerbatimChar"/>
+        </w:rPr>
+        <w:t xml:space="preserve">(Intercept) |    -7.31 | 1.20 | [-9.66, -4.96] | -6.11 | &lt; .001</w:t>
+      </w:r>
+      <w:r>
+        <w:br/>
+      </w:r>
+      <w:r>
+        <w:rPr>
+          <w:rStyle w:val="VerbatimChar"/>
+        </w:rPr>
+        <w:t xml:space="preserve">pared       |     1.40 | 0.35 | [ 0.72,  2.08] |  4.02 | &lt; .001</w:t>
+      </w:r>
+      <w:r>
+        <w:br/>
+      </w:r>
+      <w:r>
+        <w:rPr>
+          <w:rStyle w:val="VerbatimChar"/>
+        </w:rPr>
+        <w:t xml:space="preserve">public      |    -0.03 | 0.34 | [-0.69,  0.63] | -0.09 | 0.930 </w:t>
+      </w:r>
+      <w:r>
+        <w:br/>
+      </w:r>
+      <w:r>
+        <w:rPr>
+          <w:rStyle w:val="VerbatimChar"/>
+        </w:rPr>
+        <w:t xml:space="preserve">gpa         |     1.69 | 0.37 | [ 0.98,  2.41] |  4.62 | &lt; .001</w:t>
+      </w:r>
+    </w:p>
+    <w:p>
+      <w:pPr>
+        <w:pStyle w:val="SourceCode"/>
+      </w:pPr>
+      <w:r>
+        <w:br/>
+      </w:r>
+      <w:r>
+        <w:rPr>
+          <w:rStyle w:val="VerbatimChar"/>
+        </w:rPr>
+        <w:t xml:space="preserve">Uncertainty intervals (equal-tailed) and p-values (two-tailed) computed</w:t>
+      </w:r>
+      <w:r>
+        <w:br/>
+      </w:r>
+      <w:r>
+        <w:rPr>
+          <w:rStyle w:val="VerbatimChar"/>
+        </w:rPr>
+        <w:t xml:space="preserve">  using a Wald normal distribution approximation.</w:t>
+      </w:r>
+    </w:p>
+    <w:bookmarkEnd w:id="81"/>
+    <w:bookmarkStart w:id="82" w:name="tidying-m1_multi"/>
     <w:p>
       <w:pPr>
         <w:pStyle w:val="Heading2"/>
@@ -15442,8 +16528,8 @@
         </w:tc>
       </w:tr>
     </w:tbl>
-    <w:bookmarkEnd w:id="78"/>
-    <w:bookmarkStart w:id="79" w:name="comparing-the-models"/>
+    <w:bookmarkEnd w:id="82"/>
+    <w:bookmarkStart w:id="83" w:name="comparing-the-models"/>
     <w:p>
       <w:pPr>
         <w:pStyle w:val="Heading2"/>
@@ -15468,8 +16554,8 @@
         <w:t xml:space="preserve">The proportional odds logit, as we’ve seen, fits two intercepts and three slopes, for a total of 5. The difference is 3, and we use that number in the sequence below to build our test of the proportional odds assumption.</w:t>
       </w:r>
     </w:p>
-    <w:bookmarkEnd w:id="79"/>
-    <w:bookmarkStart w:id="80" w:name="testing-the-proportional-odds-assumption"/>
+    <w:bookmarkEnd w:id="83"/>
+    <w:bookmarkStart w:id="84" w:name="testing-the-proportional-odds-assumption"/>
     <w:p>
       <w:pPr>
         <w:pStyle w:val="Heading2"/>
@@ -15732,8 +16818,8 @@
         <w:t xml:space="preserve">value is 0.018, so it indicates that the proportional odds model fits less well than the more complex multinomial logit.</w:t>
       </w:r>
     </w:p>
-    <w:bookmarkEnd w:id="80"/>
-    <w:bookmarkStart w:id="81" w:name="comparing-mod_p1-and-m1_multi"/>
+    <w:bookmarkEnd w:id="84"/>
+    <w:bookmarkStart w:id="85" w:name="comparing-mod_p1-and-m1_multi"/>
     <w:p>
       <w:pPr>
         <w:pStyle w:val="Heading2"/>
@@ -16571,8 +17657,8 @@
         <w:t xml:space="preserve">[1] 941.0697</w:t>
       </w:r>
     </w:p>
-    <w:bookmarkEnd w:id="81"/>
-    <w:bookmarkStart w:id="82" w:name="what-to-do-in-light-of-these-results"/>
+    <w:bookmarkEnd w:id="85"/>
+    <w:bookmarkStart w:id="86" w:name="what-to-do-in-light-of-these-results"/>
     <w:p>
       <w:pPr>
         <w:pStyle w:val="Heading2"/>
@@ -16618,7 +17704,7 @@
         </w:numPr>
       </w:pPr>
       <w:r>
-        <w:t xml:space="preserve">The stronger BIC (and only slightly worse AIC) for our POLR model relative to the multinomial gives conflicting advice.</w:t>
+        <w:t xml:space="preserve">The stronger BIC for our POLR model relative to the multinomial gives conflicting advice.</w:t>
       </w:r>
     </w:p>
     <w:p>
@@ -16684,57 +17770,41 @@
         <w:t xml:space="preserve"> </w:t>
       </w:r>
       <w:r>
-        <w:t xml:space="preserve">package. (Next time.)</w:t>
-      </w:r>
-    </w:p>
-    <w:bookmarkEnd w:id="82"/>
-    <w:bookmarkEnd w:id="83"/>
-    <w:bookmarkStart w:id="96" w:name="Xf7fbe279090bb8fd5ab711519dab39665b168b4"/>
-    <w:p>
-      <w:pPr>
-        <w:pStyle w:val="Heading1"/>
-      </w:pPr>
-      <w:r>
-        <w:t xml:space="preserve">Using</w:t>
-      </w:r>
-      <w:r>
-        <w:t xml:space="preserve"> </w:t>
-      </w:r>
-      <w:r>
-        <w:rPr>
-          <w:rStyle w:val="VerbatimChar"/>
-        </w:rPr>
-        <w:t xml:space="preserve">lrm</w:t>
-      </w:r>
-      <w:r>
-        <w:t xml:space="preserve"> </w:t>
-      </w:r>
-      <w:r>
-        <w:t xml:space="preserve">for Proportional Odds Logistic Regression</w:t>
-      </w:r>
-    </w:p>
-    <w:bookmarkStart w:id="84" w:name="using-lrm-to-work-through-this-model"/>
+        <w:t xml:space="preserve">package. (Coming soon.)</w:t>
+      </w:r>
+    </w:p>
+    <w:bookmarkEnd w:id="86"/>
+    <w:bookmarkStart w:id="90" w:name="comparing-mod_p1-and-m1_multi-1"/>
     <w:p>
       <w:pPr>
         <w:pStyle w:val="Heading2"/>
       </w:pPr>
       <w:r>
-        <w:t xml:space="preserve">Using</w:t>
-      </w:r>
-      <w:r>
-        <w:t xml:space="preserve"> </w:t>
-      </w:r>
-      <w:r>
-        <w:rPr>
-          <w:rStyle w:val="VerbatimChar"/>
-        </w:rPr>
-        <w:t xml:space="preserve">lrm</w:t>
-      </w:r>
-      <w:r>
-        <w:t xml:space="preserve"> </w:t>
-      </w:r>
-      <w:r>
-        <w:t xml:space="preserve">to work through this model</w:t>
+        <w:t xml:space="preserve">Comparing</w:t>
+      </w:r>
+      <w:r>
+        <w:t xml:space="preserve"> </w:t>
+      </w:r>
+      <w:r>
+        <w:rPr>
+          <w:rStyle w:val="VerbatimChar"/>
+        </w:rPr>
+        <w:t xml:space="preserve">mod_p1</w:t>
+      </w:r>
+      <w:r>
+        <w:t xml:space="preserve"> </w:t>
+      </w:r>
+      <w:r>
+        <w:t xml:space="preserve">and</w:t>
+      </w:r>
+      <w:r>
+        <w:t xml:space="preserve"> </w:t>
+      </w:r>
+      <w:r>
+        <w:rPr>
+          <w:rStyle w:val="VerbatimChar"/>
+        </w:rPr>
+        <w:t xml:space="preserve">m1_multi</w:t>
       </w:r>
     </w:p>
     <w:p>
@@ -16743,553 +17813,27 @@
       </w:pPr>
       <w:r>
         <w:rPr>
-          <w:rStyle w:val="NormalTok"/>
-        </w:rPr>
-        <w:t xml:space="preserve">d </w:t>
-      </w:r>
-      <w:r>
-        <w:rPr>
-          <w:rStyle w:val="OtherTok"/>
-        </w:rPr>
-        <w:t xml:space="preserve">&lt;-</w:t>
-      </w:r>
-      <w:r>
-        <w:rPr>
-          <w:rStyle w:val="NormalTok"/>
-        </w:rPr>
-        <w:t xml:space="preserve"> </w:t>
-      </w:r>
-      <w:r>
-        <w:rPr>
           <w:rStyle w:val="FunctionTok"/>
         </w:rPr>
-        <w:t xml:space="preserve">datadist</w:t>
-      </w:r>
-      <w:r>
-        <w:rPr>
-          <w:rStyle w:val="NormalTok"/>
-        </w:rPr>
-        <w:t xml:space="preserve">(gradschool); </w:t>
+        <w:t xml:space="preserve">plot</w:t>
+      </w:r>
+      <w:r>
+        <w:rPr>
+          <w:rStyle w:val="NormalTok"/>
+        </w:rPr>
+        <w:t xml:space="preserve">(</w:t>
       </w:r>
       <w:r>
         <w:rPr>
           <w:rStyle w:val="FunctionTok"/>
         </w:rPr>
-        <w:t xml:space="preserve">options</w:t>
-      </w:r>
-      <w:r>
-        <w:rPr>
-          <w:rStyle w:val="NormalTok"/>
-        </w:rPr>
-        <w:t xml:space="preserve">(</w:t>
-      </w:r>
-      <w:r>
-        <w:rPr>
-          <w:rStyle w:val="AttributeTok"/>
-        </w:rPr>
-        <w:t xml:space="preserve">datadist =</w:t>
-      </w:r>
-      <w:r>
-        <w:rPr>
-          <w:rStyle w:val="NormalTok"/>
-        </w:rPr>
-        <w:t xml:space="preserve"> </w:t>
-      </w:r>
-      <w:r>
-        <w:rPr>
-          <w:rStyle w:val="StringTok"/>
-        </w:rPr>
-        <w:t xml:space="preserve">"d"</w:t>
-      </w:r>
-      <w:r>
-        <w:rPr>
-          <w:rStyle w:val="NormalTok"/>
-        </w:rPr>
-        <w:t xml:space="preserve">)</w:t>
-      </w:r>
-      <w:r>
-        <w:br/>
-      </w:r>
-      <w:r>
-        <w:br/>
-      </w:r>
-      <w:r>
-        <w:rPr>
-          <w:rStyle w:val="NormalTok"/>
-        </w:rPr>
-        <w:t xml:space="preserve">mod </w:t>
-      </w:r>
-      <w:r>
-        <w:rPr>
-          <w:rStyle w:val="OtherTok"/>
-        </w:rPr>
-        <w:t xml:space="preserve">&lt;-</w:t>
-      </w:r>
-      <w:r>
-        <w:rPr>
-          <w:rStyle w:val="NormalTok"/>
-        </w:rPr>
-        <w:t xml:space="preserve"> </w:t>
-      </w:r>
-      <w:r>
-        <w:rPr>
-          <w:rStyle w:val="FunctionTok"/>
-        </w:rPr>
-        <w:t xml:space="preserve">lrm</w:t>
-      </w:r>
-      <w:r>
-        <w:rPr>
-          <w:rStyle w:val="NormalTok"/>
-        </w:rPr>
-        <w:t xml:space="preserve">(apply </w:t>
-      </w:r>
-      <w:r>
-        <w:rPr>
-          <w:rStyle w:val="SpecialCharTok"/>
-        </w:rPr>
-        <w:t xml:space="preserve">~</w:t>
-      </w:r>
-      <w:r>
-        <w:rPr>
-          <w:rStyle w:val="NormalTok"/>
-        </w:rPr>
-        <w:t xml:space="preserve"> pared </w:t>
-      </w:r>
-      <w:r>
-        <w:rPr>
-          <w:rStyle w:val="SpecialCharTok"/>
-        </w:rPr>
-        <w:t xml:space="preserve">+</w:t>
-      </w:r>
-      <w:r>
-        <w:rPr>
-          <w:rStyle w:val="NormalTok"/>
-        </w:rPr>
-        <w:t xml:space="preserve"> public </w:t>
-      </w:r>
-      <w:r>
-        <w:rPr>
-          <w:rStyle w:val="SpecialCharTok"/>
-        </w:rPr>
-        <w:t xml:space="preserve">+</w:t>
-      </w:r>
-      <w:r>
-        <w:rPr>
-          <w:rStyle w:val="NormalTok"/>
-        </w:rPr>
-        <w:t xml:space="preserve"> gpa, </w:t>
-      </w:r>
-      <w:r>
-        <w:rPr>
-          <w:rStyle w:val="AttributeTok"/>
-        </w:rPr>
-        <w:t xml:space="preserve">data =</w:t>
-      </w:r>
-      <w:r>
-        <w:rPr>
-          <w:rStyle w:val="NormalTok"/>
-        </w:rPr>
-        <w:t xml:space="preserve"> gradschool, </w:t>
-      </w:r>
-      <w:r>
-        <w:rPr>
-          <w:rStyle w:val="AttributeTok"/>
-        </w:rPr>
-        <w:t xml:space="preserve">x =</w:t>
-      </w:r>
-      <w:r>
-        <w:rPr>
-          <w:rStyle w:val="NormalTok"/>
-        </w:rPr>
-        <w:t xml:space="preserve"> T, </w:t>
-      </w:r>
-      <w:r>
-        <w:rPr>
-          <w:rStyle w:val="AttributeTok"/>
-        </w:rPr>
-        <w:t xml:space="preserve">y =</w:t>
-      </w:r>
-      <w:r>
-        <w:rPr>
-          <w:rStyle w:val="NormalTok"/>
-        </w:rPr>
-        <w:t xml:space="preserve"> T)</w:t>
-      </w:r>
-      <w:r>
-        <w:br/>
-      </w:r>
-      <w:r>
-        <w:br/>
-      </w:r>
-      <w:r>
-        <w:rPr>
-          <w:rStyle w:val="NormalTok"/>
-        </w:rPr>
-        <w:t xml:space="preserve">mod</w:t>
-      </w:r>
-    </w:p>
-    <w:p>
-      <w:pPr>
-        <w:pStyle w:val="SourceCode"/>
-      </w:pPr>
-      <w:r>
-        <w:rPr>
-          <w:rStyle w:val="VerbatimChar"/>
-        </w:rPr>
-        <w:t xml:space="preserve">Logistic Regression Model</w:t>
-      </w:r>
-      <w:r>
-        <w:br/>
-      </w:r>
-      <w:r>
-        <w:br/>
-      </w:r>
-      <w:r>
-        <w:rPr>
-          <w:rStyle w:val="VerbatimChar"/>
-        </w:rPr>
-        <w:t xml:space="preserve">lrm(formula = apply ~ pared + public + gpa, data = gradschool, </w:t>
-      </w:r>
-      <w:r>
-        <w:br/>
-      </w:r>
-      <w:r>
-        <w:rPr>
-          <w:rStyle w:val="VerbatimChar"/>
-        </w:rPr>
-        <w:t xml:space="preserve">    x = T, y = T)</w:t>
-      </w:r>
-      <w:r>
-        <w:br/>
-      </w:r>
-      <w:r>
-        <w:br/>
-      </w:r>
-      <w:r>
-        <w:rPr>
-          <w:rStyle w:val="VerbatimChar"/>
-        </w:rPr>
-        <w:t xml:space="preserve">                         Model Likelihood      Discrimination    Rank Discrim.    </w:t>
-      </w:r>
-      <w:r>
-        <w:br/>
-      </w:r>
-      <w:r>
-        <w:rPr>
-          <w:rStyle w:val="VerbatimChar"/>
-        </w:rPr>
-        <w:t xml:space="preserve">                               Ratio Test             Indexes          Indexes    </w:t>
-      </w:r>
-      <w:r>
-        <w:br/>
-      </w:r>
-      <w:r>
-        <w:rPr>
-          <w:rStyle w:val="VerbatimChar"/>
-        </w:rPr>
-        <w:t xml:space="preserve">  Obs           530    LR chi2      74.22      R2       0.155    C       0.684    </w:t>
-      </w:r>
-      <w:r>
-        <w:br/>
-      </w:r>
-      <w:r>
-        <w:rPr>
-          <w:rStyle w:val="VerbatimChar"/>
-        </w:rPr>
-        <w:t xml:space="preserve">   unlikely     303    d.f.             3      R2(3,530)0.126    Dxy     0.369    </w:t>
-      </w:r>
-      <w:r>
-        <w:br/>
-      </w:r>
-      <w:r>
-        <w:rPr>
-          <w:rStyle w:val="VerbatimChar"/>
-        </w:rPr>
-        <w:t xml:space="preserve"> somewhat likely172    Pr(&gt; chi2) &lt;0.0001    R2(3,412.3)0.159    gamma   0.369    </w:t>
-      </w:r>
-      <w:r>
-        <w:br/>
-      </w:r>
-      <w:r>
-        <w:rPr>
-          <w:rStyle w:val="VerbatimChar"/>
-        </w:rPr>
-        <w:t xml:space="preserve">   very likely   55                            Brier    0.216    tau-a   0.206    </w:t>
-      </w:r>
-      <w:r>
-        <w:br/>
-      </w:r>
-      <w:r>
-        <w:rPr>
-          <w:rStyle w:val="VerbatimChar"/>
-        </w:rPr>
-        <w:t xml:space="preserve">  max |deriv| 5e-09                                                               </w:t>
-      </w:r>
-      <w:r>
-        <w:br/>
-      </w:r>
-      <w:r>
-        <w:br/>
-      </w:r>
-      <w:r>
-        <w:rPr>
-          <w:rStyle w:val="VerbatimChar"/>
-        </w:rPr>
-        <w:t xml:space="preserve">                   Coef    S.E.   Wald Z Pr(&gt;|Z|)</w:t>
-      </w:r>
-      <w:r>
-        <w:br/>
-      </w:r>
-      <w:r>
-        <w:rPr>
-          <w:rStyle w:val="VerbatimChar"/>
-        </w:rPr>
-        <w:t xml:space="preserve">y&gt;=somewhat likely -3.8728 0.5721 -6.77  &lt;0.0001 </w:t>
-      </w:r>
-      <w:r>
-        <w:br/>
-      </w:r>
-      <w:r>
-        <w:rPr>
-          <w:rStyle w:val="VerbatimChar"/>
-        </w:rPr>
-        <w:t xml:space="preserve">y&gt;=very likely     -5.9413 0.6063 -9.80  &lt;0.0001 </w:t>
-      </w:r>
-      <w:r>
-        <w:br/>
-      </w:r>
-      <w:r>
-        <w:rPr>
-          <w:rStyle w:val="VerbatimChar"/>
-        </w:rPr>
-        <w:t xml:space="preserve">pared               1.1525 0.2184  5.28  &lt;0.0001 </w:t>
-      </w:r>
-      <w:r>
-        <w:br/>
-      </w:r>
-      <w:r>
-        <w:rPr>
-          <w:rStyle w:val="VerbatimChar"/>
-        </w:rPr>
-        <w:t xml:space="preserve">public             -0.4949 0.2195 -2.25  0.0242  </w:t>
-      </w:r>
-      <w:r>
-        <w:br/>
-      </w:r>
-      <w:r>
-        <w:rPr>
-          <w:rStyle w:val="VerbatimChar"/>
-        </w:rPr>
-        <w:t xml:space="preserve">gpa                 1.1416 0.1850  6.17  &lt;0.0001 </w:t>
-      </w:r>
-    </w:p>
-    <w:bookmarkEnd w:id="84"/>
-    <w:bookmarkStart w:id="85" w:name="validating-our-mod"/>
-    <w:p>
-      <w:pPr>
-        <w:pStyle w:val="Heading2"/>
-      </w:pPr>
-      <w:r>
-        <w:t xml:space="preserve">Validating our</w:t>
-      </w:r>
-      <w:r>
-        <w:t xml:space="preserve"> </w:t>
-      </w:r>
-      <w:r>
-        <w:rPr>
-          <w:rStyle w:val="VerbatimChar"/>
-        </w:rPr>
-        <w:t xml:space="preserve">mod</w:t>
-      </w:r>
-    </w:p>
-    <w:p>
-      <w:pPr>
-        <w:pStyle w:val="SourceCode"/>
-      </w:pPr>
-      <w:r>
-        <w:rPr>
-          <w:rStyle w:val="FunctionTok"/>
-        </w:rPr>
-        <w:t xml:space="preserve">set.seed</w:t>
-      </w:r>
-      <w:r>
-        <w:rPr>
-          <w:rStyle w:val="NormalTok"/>
-        </w:rPr>
-        <w:t xml:space="preserve">(</w:t>
-      </w:r>
-      <w:r>
-        <w:rPr>
-          <w:rStyle w:val="DecValTok"/>
-        </w:rPr>
-        <w:t xml:space="preserve">432</w:t>
-      </w:r>
-      <w:r>
-        <w:rPr>
-          <w:rStyle w:val="NormalTok"/>
-        </w:rPr>
-        <w:t xml:space="preserve">); </w:t>
-      </w:r>
-      <w:r>
-        <w:rPr>
-          <w:rStyle w:val="FunctionTok"/>
-        </w:rPr>
-        <w:t xml:space="preserve">validate</w:t>
-      </w:r>
-      <w:r>
-        <w:rPr>
-          <w:rStyle w:val="NormalTok"/>
-        </w:rPr>
-        <w:t xml:space="preserve">(mod)</w:t>
-      </w:r>
-    </w:p>
-    <w:p>
-      <w:pPr>
-        <w:pStyle w:val="SourceCode"/>
-      </w:pPr>
-      <w:r>
-        <w:rPr>
-          <w:rStyle w:val="VerbatimChar"/>
-        </w:rPr>
-        <w:t xml:space="preserve">          index.orig training    test optimism index.corrected  n</w:t>
-      </w:r>
-      <w:r>
-        <w:br/>
-      </w:r>
-      <w:r>
-        <w:rPr>
-          <w:rStyle w:val="VerbatimChar"/>
-        </w:rPr>
-        <w:t xml:space="preserve">Dxy           0.3687   0.3663  0.3646   0.0017          0.3670 40</w:t>
-      </w:r>
-      <w:r>
-        <w:br/>
-      </w:r>
-      <w:r>
-        <w:rPr>
-          <w:rStyle w:val="VerbatimChar"/>
-        </w:rPr>
-        <w:t xml:space="preserve">R2            0.1553   0.1528  0.1511   0.0018          0.1536 40</w:t>
-      </w:r>
-      <w:r>
-        <w:br/>
-      </w:r>
-      <w:r>
-        <w:rPr>
-          <w:rStyle w:val="VerbatimChar"/>
-        </w:rPr>
-        <w:t xml:space="preserve">Intercept     0.0000   0.0000  0.0231  -0.0231          0.0231 40</w:t>
-      </w:r>
-      <w:r>
-        <w:br/>
-      </w:r>
-      <w:r>
-        <w:rPr>
-          <w:rStyle w:val="VerbatimChar"/>
-        </w:rPr>
-        <w:t xml:space="preserve">Slope         1.0000   1.0000  1.0170  -0.0170          1.0170 40</w:t>
-      </w:r>
-      <w:r>
-        <w:br/>
-      </w:r>
-      <w:r>
-        <w:rPr>
-          <w:rStyle w:val="VerbatimChar"/>
-        </w:rPr>
-        <w:t xml:space="preserve">Emax          0.0000   0.0000  0.0078   0.0078          0.0078 40</w:t>
-      </w:r>
-      <w:r>
-        <w:br/>
-      </w:r>
-      <w:r>
-        <w:rPr>
-          <w:rStyle w:val="VerbatimChar"/>
-        </w:rPr>
-        <w:t xml:space="preserve">D             0.1382   0.1359  0.1340   0.0019          0.1363 40</w:t>
-      </w:r>
-      <w:r>
-        <w:br/>
-      </w:r>
-      <w:r>
-        <w:rPr>
-          <w:rStyle w:val="VerbatimChar"/>
-        </w:rPr>
-        <w:t xml:space="preserve">U            -0.0038  -0.0038 -0.4637   0.4599         -0.4637 40</w:t>
-      </w:r>
-      <w:r>
-        <w:br/>
-      </w:r>
-      <w:r>
-        <w:rPr>
-          <w:rStyle w:val="VerbatimChar"/>
-        </w:rPr>
-        <w:t xml:space="preserve">Q             0.1419   0.1397  0.5978  -0.4581          0.6000 40</w:t>
-      </w:r>
-      <w:r>
-        <w:br/>
-      </w:r>
-      <w:r>
-        <w:rPr>
-          <w:rStyle w:val="VerbatimChar"/>
-        </w:rPr>
-        <w:t xml:space="preserve">B             0.2155   0.2136  0.2171  -0.0035          0.2190 40</w:t>
-      </w:r>
-      <w:r>
-        <w:br/>
-      </w:r>
-      <w:r>
-        <w:rPr>
-          <w:rStyle w:val="VerbatimChar"/>
-        </w:rPr>
-        <w:t xml:space="preserve">g             0.8954   0.8833  0.8814   0.0019          0.8934 40</w:t>
-      </w:r>
-      <w:r>
-        <w:br/>
-      </w:r>
-      <w:r>
-        <w:rPr>
-          <w:rStyle w:val="VerbatimChar"/>
-        </w:rPr>
-        <w:t xml:space="preserve">gp            0.2004   0.1958  0.1975  -0.0016          0.2021 40</w:t>
-      </w:r>
-    </w:p>
-    <w:bookmarkEnd w:id="85"/>
-    <w:bookmarkStart w:id="89" w:name="effects-plot"/>
-    <w:p>
-      <w:pPr>
-        <w:pStyle w:val="Heading2"/>
-      </w:pPr>
-      <w:r>
-        <w:t xml:space="preserve">Effects Plot</w:t>
-      </w:r>
-    </w:p>
-    <w:p>
-      <w:pPr>
-        <w:pStyle w:val="SourceCode"/>
-      </w:pPr>
-      <w:r>
-        <w:rPr>
-          <w:rStyle w:val="FunctionTok"/>
-        </w:rPr>
-        <w:t xml:space="preserve">plot</w:t>
-      </w:r>
-      <w:r>
-        <w:rPr>
-          <w:rStyle w:val="NormalTok"/>
-        </w:rPr>
-        <w:t xml:space="preserve">(</w:t>
-      </w:r>
-      <w:r>
-        <w:rPr>
-          <w:rStyle w:val="FunctionTok"/>
-        </w:rPr>
-        <w:t xml:space="preserve">summary</w:t>
-      </w:r>
-      <w:r>
-        <w:rPr>
-          <w:rStyle w:val="NormalTok"/>
-        </w:rPr>
-        <w:t xml:space="preserve">(mod))</w:t>
+        <w:t xml:space="preserve">compare_performance</w:t>
+      </w:r>
+      <w:r>
+        <w:rPr>
+          <w:rStyle w:val="NormalTok"/>
+        </w:rPr>
+        <w:t xml:space="preserve">(mod_p1, m1_multi))</w:t>
       </w:r>
     </w:p>
     <w:p>
@@ -17301,18 +17845,18 @@
           <wp:inline>
             <wp:extent cx="4620126" cy="3696101"/>
             <wp:effectExtent b="0" l="0" r="0" t="0"/>
-            <wp:docPr descr="" title="" id="87" name="Picture"/>
+            <wp:docPr descr="" title="" id="88" name="Picture"/>
             <a:graphic>
               <a:graphicData uri="http://schemas.openxmlformats.org/drawingml/2006/picture">
                 <pic:pic>
                   <pic:nvPicPr>
-                    <pic:cNvPr descr="slides19w_files/figure-docx/unnamed-chunk-32-1.png" id="88" name="Picture"/>
+                    <pic:cNvPr descr="slides19w_files/figure-docx/unnamed-chunk-34-1.png" id="89" name="Picture"/>
                     <pic:cNvPicPr>
                       <a:picLocks noChangeArrowheads="1" noChangeAspect="1"/>
                     </pic:cNvPicPr>
                   </pic:nvPicPr>
                   <pic:blipFill>
-                    <a:blip r:embed="rId86"/>
+                    <a:blip r:embed="rId87"/>
                     <a:stretch>
                       <a:fillRect/>
                     </a:stretch>
@@ -17339,14 +17883,14 @@
         </w:drawing>
       </w:r>
     </w:p>
-    <w:bookmarkEnd w:id="89"/>
-    <w:bookmarkStart w:id="91" w:name="effects-summary"/>
+    <w:bookmarkEnd w:id="90"/>
+    <w:bookmarkStart w:id="91" w:name="classification-tables"/>
     <w:p>
       <w:pPr>
         <w:pStyle w:val="Heading2"/>
       </w:pPr>
       <w:r>
-        <w:t xml:space="preserve">Effects Summary</w:t>
+        <w:t xml:space="preserve">Classification Tables</w:t>
       </w:r>
     </w:p>
     <w:p>
@@ -17357,554 +17901,945 @@
         <w:rPr>
           <w:rStyle w:val="FunctionTok"/>
         </w:rPr>
+        <w:t xml:space="preserve">addmargins</w:t>
+      </w:r>
+      <w:r>
+        <w:rPr>
+          <w:rStyle w:val="NormalTok"/>
+        </w:rPr>
+        <w:t xml:space="preserve">(</w:t>
+      </w:r>
+      <w:r>
+        <w:rPr>
+          <w:rStyle w:val="FunctionTok"/>
+        </w:rPr>
+        <w:t xml:space="preserve">table</w:t>
+      </w:r>
+      <w:r>
+        <w:rPr>
+          <w:rStyle w:val="NormalTok"/>
+        </w:rPr>
+        <w:t xml:space="preserve">(</w:t>
+      </w:r>
+      <w:r>
+        <w:rPr>
+          <w:rStyle w:val="FunctionTok"/>
+        </w:rPr>
+        <w:t xml:space="preserve">predict</w:t>
+      </w:r>
+      <w:r>
+        <w:rPr>
+          <w:rStyle w:val="NormalTok"/>
+        </w:rPr>
+        <w:t xml:space="preserve">(mod_p1), gradschool</w:t>
+      </w:r>
+      <w:r>
+        <w:rPr>
+          <w:rStyle w:val="SpecialCharTok"/>
+        </w:rPr>
+        <w:t xml:space="preserve">$</w:t>
+      </w:r>
+      <w:r>
+        <w:rPr>
+          <w:rStyle w:val="NormalTok"/>
+        </w:rPr>
+        <w:t xml:space="preserve">apply, </w:t>
+      </w:r>
+      <w:r>
+        <w:br/>
+      </w:r>
+      <w:r>
+        <w:rPr>
+          <w:rStyle w:val="NormalTok"/>
+        </w:rPr>
+        <w:t xml:space="preserve">                 </w:t>
+      </w:r>
+      <w:r>
+        <w:rPr>
+          <w:rStyle w:val="AttributeTok"/>
+        </w:rPr>
+        <w:t xml:space="preserve">dnn =</w:t>
+      </w:r>
+      <w:r>
+        <w:rPr>
+          <w:rStyle w:val="NormalTok"/>
+        </w:rPr>
+        <w:t xml:space="preserve"> </w:t>
+      </w:r>
+      <w:r>
+        <w:rPr>
+          <w:rStyle w:val="FunctionTok"/>
+        </w:rPr>
+        <w:t xml:space="preserve">c</w:t>
+      </w:r>
+      <w:r>
+        <w:rPr>
+          <w:rStyle w:val="NormalTok"/>
+        </w:rPr>
+        <w:t xml:space="preserve">(</w:t>
+      </w:r>
+      <w:r>
+        <w:rPr>
+          <w:rStyle w:val="StringTok"/>
+        </w:rPr>
+        <w:t xml:space="preserve">"predicted"</w:t>
+      </w:r>
+      <w:r>
+        <w:rPr>
+          <w:rStyle w:val="NormalTok"/>
+        </w:rPr>
+        <w:t xml:space="preserve">, </w:t>
+      </w:r>
+      <w:r>
+        <w:rPr>
+          <w:rStyle w:val="StringTok"/>
+        </w:rPr>
+        <w:t xml:space="preserve">"actual"</w:t>
+      </w:r>
+      <w:r>
+        <w:rPr>
+          <w:rStyle w:val="NormalTok"/>
+        </w:rPr>
+        <w:t xml:space="preserve">)))</w:t>
+      </w:r>
+    </w:p>
+    <w:p>
+      <w:pPr>
+        <w:pStyle w:val="SourceCode"/>
+      </w:pPr>
+      <w:r>
+        <w:rPr>
+          <w:rStyle w:val="VerbatimChar"/>
+        </w:rPr>
+        <w:t xml:space="preserve">                 actual</w:t>
+      </w:r>
+      <w:r>
+        <w:br/>
+      </w:r>
+      <w:r>
+        <w:rPr>
+          <w:rStyle w:val="VerbatimChar"/>
+        </w:rPr>
+        <w:t xml:space="preserve">predicted         unlikely somewhat likely very likely Sum</w:t>
+      </w:r>
+      <w:r>
+        <w:br/>
+      </w:r>
+      <w:r>
+        <w:rPr>
+          <w:rStyle w:val="VerbatimChar"/>
+        </w:rPr>
+        <w:t xml:space="preserve">  unlikely             264             112          29 405</w:t>
+      </w:r>
+      <w:r>
+        <w:br/>
+      </w:r>
+      <w:r>
+        <w:rPr>
+          <w:rStyle w:val="VerbatimChar"/>
+        </w:rPr>
+        <w:t xml:space="preserve">  somewhat likely       39              60          25 124</w:t>
+      </w:r>
+      <w:r>
+        <w:br/>
+      </w:r>
+      <w:r>
+        <w:rPr>
+          <w:rStyle w:val="VerbatimChar"/>
+        </w:rPr>
+        <w:t xml:space="preserve">  very likely            0               0           1   1</w:t>
+      </w:r>
+      <w:r>
+        <w:br/>
+      </w:r>
+      <w:r>
+        <w:rPr>
+          <w:rStyle w:val="VerbatimChar"/>
+        </w:rPr>
+        <w:t xml:space="preserve">  Sum                  303             172          55 530</w:t>
+      </w:r>
+    </w:p>
+    <w:p>
+      <w:pPr>
+        <w:pStyle w:val="SourceCode"/>
+      </w:pPr>
+      <w:r>
+        <w:rPr>
+          <w:rStyle w:val="FunctionTok"/>
+        </w:rPr>
+        <w:t xml:space="preserve">addmargins</w:t>
+      </w:r>
+      <w:r>
+        <w:rPr>
+          <w:rStyle w:val="NormalTok"/>
+        </w:rPr>
+        <w:t xml:space="preserve">(</w:t>
+      </w:r>
+      <w:r>
+        <w:rPr>
+          <w:rStyle w:val="FunctionTok"/>
+        </w:rPr>
+        <w:t xml:space="preserve">table</w:t>
+      </w:r>
+      <w:r>
+        <w:rPr>
+          <w:rStyle w:val="NormalTok"/>
+        </w:rPr>
+        <w:t xml:space="preserve">(</w:t>
+      </w:r>
+      <w:r>
+        <w:rPr>
+          <w:rStyle w:val="FunctionTok"/>
+        </w:rPr>
+        <w:t xml:space="preserve">predict</w:t>
+      </w:r>
+      <w:r>
+        <w:rPr>
+          <w:rStyle w:val="NormalTok"/>
+        </w:rPr>
+        <w:t xml:space="preserve">(m1_multi), gradschool</w:t>
+      </w:r>
+      <w:r>
+        <w:rPr>
+          <w:rStyle w:val="SpecialCharTok"/>
+        </w:rPr>
+        <w:t xml:space="preserve">$</w:t>
+      </w:r>
+      <w:r>
+        <w:rPr>
+          <w:rStyle w:val="NormalTok"/>
+        </w:rPr>
+        <w:t xml:space="preserve">apply, </w:t>
+      </w:r>
+      <w:r>
+        <w:br/>
+      </w:r>
+      <w:r>
+        <w:rPr>
+          <w:rStyle w:val="NormalTok"/>
+        </w:rPr>
+        <w:t xml:space="preserve">                 </w:t>
+      </w:r>
+      <w:r>
+        <w:rPr>
+          <w:rStyle w:val="AttributeTok"/>
+        </w:rPr>
+        <w:t xml:space="preserve">dnn =</w:t>
+      </w:r>
+      <w:r>
+        <w:rPr>
+          <w:rStyle w:val="NormalTok"/>
+        </w:rPr>
+        <w:t xml:space="preserve"> </w:t>
+      </w:r>
+      <w:r>
+        <w:rPr>
+          <w:rStyle w:val="FunctionTok"/>
+        </w:rPr>
+        <w:t xml:space="preserve">c</w:t>
+      </w:r>
+      <w:r>
+        <w:rPr>
+          <w:rStyle w:val="NormalTok"/>
+        </w:rPr>
+        <w:t xml:space="preserve">(</w:t>
+      </w:r>
+      <w:r>
+        <w:rPr>
+          <w:rStyle w:val="StringTok"/>
+        </w:rPr>
+        <w:t xml:space="preserve">"predicted"</w:t>
+      </w:r>
+      <w:r>
+        <w:rPr>
+          <w:rStyle w:val="NormalTok"/>
+        </w:rPr>
+        <w:t xml:space="preserve">, </w:t>
+      </w:r>
+      <w:r>
+        <w:rPr>
+          <w:rStyle w:val="StringTok"/>
+        </w:rPr>
+        <w:t xml:space="preserve">"actual"</w:t>
+      </w:r>
+      <w:r>
+        <w:rPr>
+          <w:rStyle w:val="NormalTok"/>
+        </w:rPr>
+        <w:t xml:space="preserve">)))</w:t>
+      </w:r>
+    </w:p>
+    <w:p>
+      <w:pPr>
+        <w:pStyle w:val="SourceCode"/>
+      </w:pPr>
+      <w:r>
+        <w:rPr>
+          <w:rStyle w:val="VerbatimChar"/>
+        </w:rPr>
+        <w:t xml:space="preserve">                 actual</w:t>
+      </w:r>
+      <w:r>
+        <w:br/>
+      </w:r>
+      <w:r>
+        <w:rPr>
+          <w:rStyle w:val="VerbatimChar"/>
+        </w:rPr>
+        <w:t xml:space="preserve">predicted         unlikely somewhat likely very likely Sum</w:t>
+      </w:r>
+      <w:r>
+        <w:br/>
+      </w:r>
+      <w:r>
+        <w:rPr>
+          <w:rStyle w:val="VerbatimChar"/>
+        </w:rPr>
+        <w:t xml:space="preserve">  unlikely             265             115          36 416</w:t>
+      </w:r>
+      <w:r>
+        <w:br/>
+      </w:r>
+      <w:r>
+        <w:rPr>
+          <w:rStyle w:val="VerbatimChar"/>
+        </w:rPr>
+        <w:t xml:space="preserve">  somewhat likely       34              57          16 107</w:t>
+      </w:r>
+      <w:r>
+        <w:br/>
+      </w:r>
+      <w:r>
+        <w:rPr>
+          <w:rStyle w:val="VerbatimChar"/>
+        </w:rPr>
+        <w:t xml:space="preserve">  very likely            4               0           3   7</w:t>
+      </w:r>
+      <w:r>
+        <w:br/>
+      </w:r>
+      <w:r>
+        <w:rPr>
+          <w:rStyle w:val="VerbatimChar"/>
+        </w:rPr>
+        <w:t xml:space="preserve">  Sum                  303             172          55 530</w:t>
+      </w:r>
+    </w:p>
+    <w:p>
+      <w:pPr>
+        <w:pStyle w:val="Compact"/>
+        <w:numPr>
+          <w:ilvl w:val="0"/>
+          <w:numId w:val="1017"/>
+        </w:numPr>
+      </w:pPr>
+      <w:r>
+        <w:t xml:space="preserve">Which looks better?</w:t>
+      </w:r>
+    </w:p>
+    <w:bookmarkEnd w:id="91"/>
+    <w:bookmarkEnd w:id="92"/>
+    <w:bookmarkStart w:id="105" w:name="Xf7fbe279090bb8fd5ab711519dab39665b168b4"/>
+    <w:p>
+      <w:pPr>
+        <w:pStyle w:val="Heading1"/>
+      </w:pPr>
+      <w:r>
+        <w:t xml:space="preserve">Using</w:t>
+      </w:r>
+      <w:r>
+        <w:t xml:space="preserve"> </w:t>
+      </w:r>
+      <w:r>
+        <w:rPr>
+          <w:rStyle w:val="VerbatimChar"/>
+        </w:rPr>
+        <w:t xml:space="preserve">lrm</w:t>
+      </w:r>
+      <w:r>
+        <w:t xml:space="preserve"> </w:t>
+      </w:r>
+      <w:r>
+        <w:t xml:space="preserve">for Proportional Odds Logistic Regression</w:t>
+      </w:r>
+    </w:p>
+    <w:bookmarkStart w:id="93" w:name="using-lrm-to-work-through-this-model"/>
+    <w:p>
+      <w:pPr>
+        <w:pStyle w:val="Heading2"/>
+      </w:pPr>
+      <w:r>
+        <w:t xml:space="preserve">Using</w:t>
+      </w:r>
+      <w:r>
+        <w:t xml:space="preserve"> </w:t>
+      </w:r>
+      <w:r>
+        <w:rPr>
+          <w:rStyle w:val="VerbatimChar"/>
+        </w:rPr>
+        <w:t xml:space="preserve">lrm</w:t>
+      </w:r>
+      <w:r>
+        <w:t xml:space="preserve"> </w:t>
+      </w:r>
+      <w:r>
+        <w:t xml:space="preserve">to work through this model</w:t>
+      </w:r>
+    </w:p>
+    <w:p>
+      <w:pPr>
+        <w:pStyle w:val="SourceCode"/>
+      </w:pPr>
+      <w:r>
+        <w:rPr>
+          <w:rStyle w:val="NormalTok"/>
+        </w:rPr>
+        <w:t xml:space="preserve">d </w:t>
+      </w:r>
+      <w:r>
+        <w:rPr>
+          <w:rStyle w:val="OtherTok"/>
+        </w:rPr>
+        <w:t xml:space="preserve">&lt;-</w:t>
+      </w:r>
+      <w:r>
+        <w:rPr>
+          <w:rStyle w:val="NormalTok"/>
+        </w:rPr>
+        <w:t xml:space="preserve"> </w:t>
+      </w:r>
+      <w:r>
+        <w:rPr>
+          <w:rStyle w:val="FunctionTok"/>
+        </w:rPr>
+        <w:t xml:space="preserve">datadist</w:t>
+      </w:r>
+      <w:r>
+        <w:rPr>
+          <w:rStyle w:val="NormalTok"/>
+        </w:rPr>
+        <w:t xml:space="preserve">(gradschool); </w:t>
+      </w:r>
+      <w:r>
+        <w:rPr>
+          <w:rStyle w:val="FunctionTok"/>
+        </w:rPr>
+        <w:t xml:space="preserve">options</w:t>
+      </w:r>
+      <w:r>
+        <w:rPr>
+          <w:rStyle w:val="NormalTok"/>
+        </w:rPr>
+        <w:t xml:space="preserve">(</w:t>
+      </w:r>
+      <w:r>
+        <w:rPr>
+          <w:rStyle w:val="AttributeTok"/>
+        </w:rPr>
+        <w:t xml:space="preserve">datadist =</w:t>
+      </w:r>
+      <w:r>
+        <w:rPr>
+          <w:rStyle w:val="NormalTok"/>
+        </w:rPr>
+        <w:t xml:space="preserve"> </w:t>
+      </w:r>
+      <w:r>
+        <w:rPr>
+          <w:rStyle w:val="StringTok"/>
+        </w:rPr>
+        <w:t xml:space="preserve">"d"</w:t>
+      </w:r>
+      <w:r>
+        <w:rPr>
+          <w:rStyle w:val="NormalTok"/>
+        </w:rPr>
+        <w:t xml:space="preserve">)</w:t>
+      </w:r>
+      <w:r>
+        <w:br/>
+      </w:r>
+      <w:r>
+        <w:br/>
+      </w:r>
+      <w:r>
+        <w:rPr>
+          <w:rStyle w:val="NormalTok"/>
+        </w:rPr>
+        <w:t xml:space="preserve">mod </w:t>
+      </w:r>
+      <w:r>
+        <w:rPr>
+          <w:rStyle w:val="OtherTok"/>
+        </w:rPr>
+        <w:t xml:space="preserve">&lt;-</w:t>
+      </w:r>
+      <w:r>
+        <w:rPr>
+          <w:rStyle w:val="NormalTok"/>
+        </w:rPr>
+        <w:t xml:space="preserve"> </w:t>
+      </w:r>
+      <w:r>
+        <w:rPr>
+          <w:rStyle w:val="FunctionTok"/>
+        </w:rPr>
+        <w:t xml:space="preserve">lrm</w:t>
+      </w:r>
+      <w:r>
+        <w:rPr>
+          <w:rStyle w:val="NormalTok"/>
+        </w:rPr>
+        <w:t xml:space="preserve">(apply </w:t>
+      </w:r>
+      <w:r>
+        <w:rPr>
+          <w:rStyle w:val="SpecialCharTok"/>
+        </w:rPr>
+        <w:t xml:space="preserve">~</w:t>
+      </w:r>
+      <w:r>
+        <w:rPr>
+          <w:rStyle w:val="NormalTok"/>
+        </w:rPr>
+        <w:t xml:space="preserve"> pared </w:t>
+      </w:r>
+      <w:r>
+        <w:rPr>
+          <w:rStyle w:val="SpecialCharTok"/>
+        </w:rPr>
+        <w:t xml:space="preserve">+</w:t>
+      </w:r>
+      <w:r>
+        <w:rPr>
+          <w:rStyle w:val="NormalTok"/>
+        </w:rPr>
+        <w:t xml:space="preserve"> public </w:t>
+      </w:r>
+      <w:r>
+        <w:rPr>
+          <w:rStyle w:val="SpecialCharTok"/>
+        </w:rPr>
+        <w:t xml:space="preserve">+</w:t>
+      </w:r>
+      <w:r>
+        <w:rPr>
+          <w:rStyle w:val="NormalTok"/>
+        </w:rPr>
+        <w:t xml:space="preserve"> gpa, </w:t>
+      </w:r>
+      <w:r>
+        <w:rPr>
+          <w:rStyle w:val="AttributeTok"/>
+        </w:rPr>
+        <w:t xml:space="preserve">data =</w:t>
+      </w:r>
+      <w:r>
+        <w:rPr>
+          <w:rStyle w:val="NormalTok"/>
+        </w:rPr>
+        <w:t xml:space="preserve"> gradschool, </w:t>
+      </w:r>
+      <w:r>
+        <w:rPr>
+          <w:rStyle w:val="AttributeTok"/>
+        </w:rPr>
+        <w:t xml:space="preserve">x =</w:t>
+      </w:r>
+      <w:r>
+        <w:rPr>
+          <w:rStyle w:val="NormalTok"/>
+        </w:rPr>
+        <w:t xml:space="preserve"> T, </w:t>
+      </w:r>
+      <w:r>
+        <w:rPr>
+          <w:rStyle w:val="AttributeTok"/>
+        </w:rPr>
+        <w:t xml:space="preserve">y =</w:t>
+      </w:r>
+      <w:r>
+        <w:rPr>
+          <w:rStyle w:val="NormalTok"/>
+        </w:rPr>
+        <w:t xml:space="preserve"> T)</w:t>
+      </w:r>
+      <w:r>
+        <w:br/>
+      </w:r>
+      <w:r>
+        <w:br/>
+      </w:r>
+      <w:r>
+        <w:rPr>
+          <w:rStyle w:val="NormalTok"/>
+        </w:rPr>
+        <w:t xml:space="preserve">mod</w:t>
+      </w:r>
+    </w:p>
+    <w:p>
+      <w:pPr>
+        <w:pStyle w:val="SourceCode"/>
+      </w:pPr>
+      <w:r>
+        <w:rPr>
+          <w:rStyle w:val="VerbatimChar"/>
+        </w:rPr>
+        <w:t xml:space="preserve">Logistic Regression Model</w:t>
+      </w:r>
+      <w:r>
+        <w:br/>
+      </w:r>
+      <w:r>
+        <w:br/>
+      </w:r>
+      <w:r>
+        <w:rPr>
+          <w:rStyle w:val="VerbatimChar"/>
+        </w:rPr>
+        <w:t xml:space="preserve">lrm(formula = apply ~ pared + public + gpa, data = gradschool, </w:t>
+      </w:r>
+      <w:r>
+        <w:br/>
+      </w:r>
+      <w:r>
+        <w:rPr>
+          <w:rStyle w:val="VerbatimChar"/>
+        </w:rPr>
+        <w:t xml:space="preserve">    x = T, y = T)</w:t>
+      </w:r>
+      <w:r>
+        <w:br/>
+      </w:r>
+      <w:r>
+        <w:br/>
+      </w:r>
+      <w:r>
+        <w:rPr>
+          <w:rStyle w:val="VerbatimChar"/>
+        </w:rPr>
+        <w:t xml:space="preserve">                         Model Likelihood      Discrimination    Rank Discrim.    </w:t>
+      </w:r>
+      <w:r>
+        <w:br/>
+      </w:r>
+      <w:r>
+        <w:rPr>
+          <w:rStyle w:val="VerbatimChar"/>
+        </w:rPr>
+        <w:t xml:space="preserve">                               Ratio Test             Indexes          Indexes    </w:t>
+      </w:r>
+      <w:r>
+        <w:br/>
+      </w:r>
+      <w:r>
+        <w:rPr>
+          <w:rStyle w:val="VerbatimChar"/>
+        </w:rPr>
+        <w:t xml:space="preserve">  Obs           530    LR chi2      74.22      R2       0.155    C       0.684    </w:t>
+      </w:r>
+      <w:r>
+        <w:br/>
+      </w:r>
+      <w:r>
+        <w:rPr>
+          <w:rStyle w:val="VerbatimChar"/>
+        </w:rPr>
+        <w:t xml:space="preserve">   unlikely     303    d.f.             3      R2(3,530)0.126    Dxy     0.369    </w:t>
+      </w:r>
+      <w:r>
+        <w:br/>
+      </w:r>
+      <w:r>
+        <w:rPr>
+          <w:rStyle w:val="VerbatimChar"/>
+        </w:rPr>
+        <w:t xml:space="preserve"> somewhat likely172    Pr(&gt; chi2) &lt;0.0001    R2(3,412.3)0.159    gamma   0.369    </w:t>
+      </w:r>
+      <w:r>
+        <w:br/>
+      </w:r>
+      <w:r>
+        <w:rPr>
+          <w:rStyle w:val="VerbatimChar"/>
+        </w:rPr>
+        <w:t xml:space="preserve">   very likely   55                            Brier    0.216    tau-a   0.206    </w:t>
+      </w:r>
+      <w:r>
+        <w:br/>
+      </w:r>
+      <w:r>
+        <w:rPr>
+          <w:rStyle w:val="VerbatimChar"/>
+        </w:rPr>
+        <w:t xml:space="preserve">  max |deriv| 5e-09                                                               </w:t>
+      </w:r>
+      <w:r>
+        <w:br/>
+      </w:r>
+      <w:r>
+        <w:br/>
+      </w:r>
+      <w:r>
+        <w:rPr>
+          <w:rStyle w:val="VerbatimChar"/>
+        </w:rPr>
+        <w:t xml:space="preserve">                   Coef    S.E.   Wald Z Pr(&gt;|Z|)</w:t>
+      </w:r>
+      <w:r>
+        <w:br/>
+      </w:r>
+      <w:r>
+        <w:rPr>
+          <w:rStyle w:val="VerbatimChar"/>
+        </w:rPr>
+        <w:t xml:space="preserve">y&gt;=somewhat likely -3.8728 0.5721 -6.77  &lt;0.0001 </w:t>
+      </w:r>
+      <w:r>
+        <w:br/>
+      </w:r>
+      <w:r>
+        <w:rPr>
+          <w:rStyle w:val="VerbatimChar"/>
+        </w:rPr>
+        <w:t xml:space="preserve">y&gt;=very likely     -5.9413 0.6063 -9.80  &lt;0.0001 </w:t>
+      </w:r>
+      <w:r>
+        <w:br/>
+      </w:r>
+      <w:r>
+        <w:rPr>
+          <w:rStyle w:val="VerbatimChar"/>
+        </w:rPr>
+        <w:t xml:space="preserve">pared               1.1525 0.2184  5.28  &lt;0.0001 </w:t>
+      </w:r>
+      <w:r>
+        <w:br/>
+      </w:r>
+      <w:r>
+        <w:rPr>
+          <w:rStyle w:val="VerbatimChar"/>
+        </w:rPr>
+        <w:t xml:space="preserve">public             -0.4949 0.2195 -2.25  0.0242  </w:t>
+      </w:r>
+      <w:r>
+        <w:br/>
+      </w:r>
+      <w:r>
+        <w:rPr>
+          <w:rStyle w:val="VerbatimChar"/>
+        </w:rPr>
+        <w:t xml:space="preserve">gpa                 1.1416 0.1850  6.17  &lt;0.0001 </w:t>
+      </w:r>
+    </w:p>
+    <w:bookmarkEnd w:id="93"/>
+    <w:bookmarkStart w:id="94" w:name="validating-our-mod"/>
+    <w:p>
+      <w:pPr>
+        <w:pStyle w:val="Heading2"/>
+      </w:pPr>
+      <w:r>
+        <w:t xml:space="preserve">Validating our</w:t>
+      </w:r>
+      <w:r>
+        <w:t xml:space="preserve"> </w:t>
+      </w:r>
+      <w:r>
+        <w:rPr>
+          <w:rStyle w:val="VerbatimChar"/>
+        </w:rPr>
+        <w:t xml:space="preserve">mod</w:t>
+      </w:r>
+    </w:p>
+    <w:p>
+      <w:pPr>
+        <w:pStyle w:val="SourceCode"/>
+      </w:pPr>
+      <w:r>
+        <w:rPr>
+          <w:rStyle w:val="FunctionTok"/>
+        </w:rPr>
+        <w:t xml:space="preserve">set.seed</w:t>
+      </w:r>
+      <w:r>
+        <w:rPr>
+          <w:rStyle w:val="NormalTok"/>
+        </w:rPr>
+        <w:t xml:space="preserve">(</w:t>
+      </w:r>
+      <w:r>
+        <w:rPr>
+          <w:rStyle w:val="DecValTok"/>
+        </w:rPr>
+        <w:t xml:space="preserve">432</w:t>
+      </w:r>
+      <w:r>
+        <w:rPr>
+          <w:rStyle w:val="NormalTok"/>
+        </w:rPr>
+        <w:t xml:space="preserve">); </w:t>
+      </w:r>
+      <w:r>
+        <w:rPr>
+          <w:rStyle w:val="FunctionTok"/>
+        </w:rPr>
+        <w:t xml:space="preserve">validate</w:t>
+      </w:r>
+      <w:r>
+        <w:rPr>
+          <w:rStyle w:val="NormalTok"/>
+        </w:rPr>
+        <w:t xml:space="preserve">(mod)</w:t>
+      </w:r>
+    </w:p>
+    <w:p>
+      <w:pPr>
+        <w:pStyle w:val="SourceCode"/>
+      </w:pPr>
+      <w:r>
+        <w:rPr>
+          <w:rStyle w:val="VerbatimChar"/>
+        </w:rPr>
+        <w:t xml:space="preserve">          index.orig training    test optimism index.corrected  n</w:t>
+      </w:r>
+      <w:r>
+        <w:br/>
+      </w:r>
+      <w:r>
+        <w:rPr>
+          <w:rStyle w:val="VerbatimChar"/>
+        </w:rPr>
+        <w:t xml:space="preserve">Dxy           0.3687   0.3663  0.3646   0.0017          0.3670 40</w:t>
+      </w:r>
+      <w:r>
+        <w:br/>
+      </w:r>
+      <w:r>
+        <w:rPr>
+          <w:rStyle w:val="VerbatimChar"/>
+        </w:rPr>
+        <w:t xml:space="preserve">R2            0.1553   0.1528  0.1511   0.0018          0.1536 40</w:t>
+      </w:r>
+      <w:r>
+        <w:br/>
+      </w:r>
+      <w:r>
+        <w:rPr>
+          <w:rStyle w:val="VerbatimChar"/>
+        </w:rPr>
+        <w:t xml:space="preserve">Intercept     0.0000   0.0000  0.0231  -0.0231          0.0231 40</w:t>
+      </w:r>
+      <w:r>
+        <w:br/>
+      </w:r>
+      <w:r>
+        <w:rPr>
+          <w:rStyle w:val="VerbatimChar"/>
+        </w:rPr>
+        <w:t xml:space="preserve">Slope         1.0000   1.0000  1.0170  -0.0170          1.0170 40</w:t>
+      </w:r>
+      <w:r>
+        <w:br/>
+      </w:r>
+      <w:r>
+        <w:rPr>
+          <w:rStyle w:val="VerbatimChar"/>
+        </w:rPr>
+        <w:t xml:space="preserve">Emax          0.0000   0.0000  0.0078   0.0078          0.0078 40</w:t>
+      </w:r>
+      <w:r>
+        <w:br/>
+      </w:r>
+      <w:r>
+        <w:rPr>
+          <w:rStyle w:val="VerbatimChar"/>
+        </w:rPr>
+        <w:t xml:space="preserve">D             0.1382   0.1359  0.1340   0.0019          0.1363 40</w:t>
+      </w:r>
+      <w:r>
+        <w:br/>
+      </w:r>
+      <w:r>
+        <w:rPr>
+          <w:rStyle w:val="VerbatimChar"/>
+        </w:rPr>
+        <w:t xml:space="preserve">U            -0.0038  -0.0038 -0.4637   0.4599         -0.4637 40</w:t>
+      </w:r>
+      <w:r>
+        <w:br/>
+      </w:r>
+      <w:r>
+        <w:rPr>
+          <w:rStyle w:val="VerbatimChar"/>
+        </w:rPr>
+        <w:t xml:space="preserve">Q             0.1419   0.1397  0.5978  -0.4581          0.6000 40</w:t>
+      </w:r>
+      <w:r>
+        <w:br/>
+      </w:r>
+      <w:r>
+        <w:rPr>
+          <w:rStyle w:val="VerbatimChar"/>
+        </w:rPr>
+        <w:t xml:space="preserve">B             0.2155   0.2136  0.2171  -0.0035          0.2190 40</w:t>
+      </w:r>
+      <w:r>
+        <w:br/>
+      </w:r>
+      <w:r>
+        <w:rPr>
+          <w:rStyle w:val="VerbatimChar"/>
+        </w:rPr>
+        <w:t xml:space="preserve">g             0.8954   0.8833  0.8814   0.0019          0.8934 40</w:t>
+      </w:r>
+      <w:r>
+        <w:br/>
+      </w:r>
+      <w:r>
+        <w:rPr>
+          <w:rStyle w:val="VerbatimChar"/>
+        </w:rPr>
+        <w:t xml:space="preserve">gp            0.2004   0.1958  0.1975  -0.0016          0.2021 40</w:t>
+      </w:r>
+    </w:p>
+    <w:bookmarkEnd w:id="94"/>
+    <w:bookmarkStart w:id="98" w:name="effects-plot"/>
+    <w:p>
+      <w:pPr>
+        <w:pStyle w:val="Heading2"/>
+      </w:pPr>
+      <w:r>
+        <w:t xml:space="preserve">Effects Plot</w:t>
+      </w:r>
+    </w:p>
+    <w:p>
+      <w:pPr>
+        <w:pStyle w:val="SourceCode"/>
+      </w:pPr>
+      <w:r>
+        <w:rPr>
+          <w:rStyle w:val="FunctionTok"/>
+        </w:rPr>
+        <w:t xml:space="preserve">plot</w:t>
+      </w:r>
+      <w:r>
+        <w:rPr>
+          <w:rStyle w:val="NormalTok"/>
+        </w:rPr>
+        <w:t xml:space="preserve">(</w:t>
+      </w:r>
+      <w:r>
+        <w:rPr>
+          <w:rStyle w:val="FunctionTok"/>
+        </w:rPr>
         <w:t xml:space="preserve">summary</w:t>
       </w:r>
       <w:r>
         <w:rPr>
           <w:rStyle w:val="NormalTok"/>
         </w:rPr>
-        <w:t xml:space="preserve">(mod)</w:t>
-      </w:r>
-    </w:p>
-    <w:p>
-      <w:pPr>
-        <w:pStyle w:val="SourceCode"/>
-      </w:pPr>
-      <w:r>
-        <w:rPr>
-          <w:rStyle w:val="VerbatimChar"/>
-        </w:rPr>
-        <w:t xml:space="preserve">             Effects              Response : apply </w:t>
-      </w:r>
-      <w:r>
-        <w:br/>
-      </w:r>
-      <w:r>
-        <w:br/>
-      </w:r>
-      <w:r>
-        <w:rPr>
-          <w:rStyle w:val="VerbatimChar"/>
-        </w:rPr>
-        <w:t xml:space="preserve"> Factor      Low  High Diff. Effect   S.E.    Lower 0.95 Upper 0.95</w:t>
-      </w:r>
-      <w:r>
-        <w:br/>
-      </w:r>
-      <w:r>
-        <w:rPr>
-          <w:rStyle w:val="VerbatimChar"/>
-        </w:rPr>
-        <w:t xml:space="preserve"> pared       0.00 1.00 1.00   1.15250 0.21843  0.72436    1.580600 </w:t>
-      </w:r>
-      <w:r>
-        <w:br/>
-      </w:r>
-      <w:r>
-        <w:rPr>
-          <w:rStyle w:val="VerbatimChar"/>
-        </w:rPr>
-        <w:t xml:space="preserve">  Odds Ratio 0.00 1.00 1.00   3.16600      NA  2.06340    4.857900 </w:t>
-      </w:r>
-      <w:r>
-        <w:br/>
-      </w:r>
-      <w:r>
-        <w:rPr>
-          <w:rStyle w:val="VerbatimChar"/>
-        </w:rPr>
-        <w:t xml:space="preserve"> public      0.00 1.00 1.00  -0.49486 0.21951 -0.92509   -0.064629 </w:t>
-      </w:r>
-      <w:r>
-        <w:br/>
-      </w:r>
-      <w:r>
-        <w:rPr>
-          <w:rStyle w:val="VerbatimChar"/>
-        </w:rPr>
-        <w:t xml:space="preserve">  Odds Ratio 0.00 1.00 1.00   0.60966      NA  0.39650    0.937410 </w:t>
-      </w:r>
-      <w:r>
-        <w:br/>
-      </w:r>
-      <w:r>
-        <w:rPr>
-          <w:rStyle w:val="VerbatimChar"/>
-        </w:rPr>
-        <w:t xml:space="preserve"> gpa         2.61 3.44 0.83   0.94756 0.15354  0.64662    1.248500 </w:t>
-      </w:r>
-      <w:r>
-        <w:br/>
-      </w:r>
-      <w:r>
-        <w:rPr>
-          <w:rStyle w:val="VerbatimChar"/>
-        </w:rPr>
-        <w:t xml:space="preserve">  Odds Ratio 2.61 3.44 0.83   2.57940      NA  1.90910    3.485100 </w:t>
-      </w:r>
-    </w:p>
-    <w:bookmarkStart w:id="90" w:name="coefficients-in-the-mod-equation"/>
-    <w:p>
-      <w:pPr>
-        <w:pStyle w:val="Heading3"/>
-      </w:pPr>
-      <w:r>
-        <w:t xml:space="preserve">Coefficients in the</w:t>
-      </w:r>
-      <w:r>
-        <w:t xml:space="preserve"> </w:t>
-      </w:r>
-      <w:r>
-        <w:rPr>
-          <w:rStyle w:val="VerbatimChar"/>
-        </w:rPr>
-        <w:t xml:space="preserve">mod</w:t>
-      </w:r>
-      <w:r>
-        <w:t xml:space="preserve"> </w:t>
-      </w:r>
-      <w:r>
-        <w:t xml:space="preserve">equation</w:t>
-      </w:r>
-    </w:p>
-    <w:p>
-      <w:pPr>
-        <w:pStyle w:val="SourceCode"/>
-      </w:pPr>
-      <w:r>
-        <w:rPr>
-          <w:rStyle w:val="NormalTok"/>
-        </w:rPr>
-        <w:t xml:space="preserve">mod</w:t>
-      </w:r>
-      <w:r>
-        <w:rPr>
-          <w:rStyle w:val="SpecialCharTok"/>
-        </w:rPr>
-        <w:t xml:space="preserve">$</w:t>
-      </w:r>
-      <w:r>
-        <w:rPr>
-          <w:rStyle w:val="NormalTok"/>
-        </w:rPr>
-        <w:t xml:space="preserve">coef</w:t>
-      </w:r>
-    </w:p>
-    <w:p>
-      <w:pPr>
-        <w:pStyle w:val="SourceCode"/>
-      </w:pPr>
-      <w:r>
-        <w:rPr>
-          <w:rStyle w:val="VerbatimChar"/>
-        </w:rPr>
-        <w:t xml:space="preserve">y&gt;=somewhat likely     y&gt;=very likely              pared             public </w:t>
-      </w:r>
-      <w:r>
-        <w:br/>
-      </w:r>
-      <w:r>
-        <w:rPr>
-          <w:rStyle w:val="VerbatimChar"/>
-        </w:rPr>
-        <w:t xml:space="preserve">         -3.872786          -5.941317           1.152479          -0.494859 </w:t>
-      </w:r>
-      <w:r>
-        <w:br/>
-      </w:r>
-      <w:r>
-        <w:rPr>
-          <w:rStyle w:val="VerbatimChar"/>
-        </w:rPr>
-        <w:t xml:space="preserve">               gpa </w:t>
-      </w:r>
-      <w:r>
-        <w:br/>
-      </w:r>
-      <w:r>
-        <w:rPr>
-          <w:rStyle w:val="VerbatimChar"/>
-        </w:rPr>
-        <w:t xml:space="preserve">          1.141633 </w:t>
-      </w:r>
-    </w:p>
-    <w:bookmarkEnd w:id="90"/>
-    <w:bookmarkEnd w:id="91"/>
-    <w:bookmarkStart w:id="95" w:name="nomogram-of-mod"/>
-    <w:p>
-      <w:pPr>
-        <w:pStyle w:val="Heading2"/>
-      </w:pPr>
-      <w:r>
-        <w:t xml:space="preserve">Nomogram of</w:t>
-      </w:r>
-      <w:r>
-        <w:t xml:space="preserve"> </w:t>
-      </w:r>
-      <w:r>
-        <w:rPr>
-          <w:rStyle w:val="VerbatimChar"/>
-        </w:rPr>
-        <w:t xml:space="preserve">mod</w:t>
-      </w:r>
-    </w:p>
-    <w:p>
-      <w:pPr>
-        <w:pStyle w:val="SourceCode"/>
-      </w:pPr>
-      <w:r>
-        <w:rPr>
-          <w:rStyle w:val="NormalTok"/>
-        </w:rPr>
-        <w:t xml:space="preserve">fun</w:t>
-      </w:r>
-      <w:r>
-        <w:rPr>
-          <w:rStyle w:val="FloatTok"/>
-        </w:rPr>
-        <w:t xml:space="preserve">.1</w:t>
-      </w:r>
-      <w:r>
-        <w:rPr>
-          <w:rStyle w:val="NormalTok"/>
-        </w:rPr>
-        <w:t xml:space="preserve"> </w:t>
-      </w:r>
-      <w:r>
-        <w:rPr>
-          <w:rStyle w:val="OtherTok"/>
-        </w:rPr>
-        <w:t xml:space="preserve">&lt;-</w:t>
-      </w:r>
-      <w:r>
-        <w:rPr>
-          <w:rStyle w:val="NormalTok"/>
-        </w:rPr>
-        <w:t xml:space="preserve"> </w:t>
-      </w:r>
-      <w:r>
-        <w:rPr>
-          <w:rStyle w:val="ControlFlowTok"/>
-        </w:rPr>
-        <w:t xml:space="preserve">function</w:t>
-      </w:r>
-      <w:r>
-        <w:rPr>
-          <w:rStyle w:val="NormalTok"/>
-        </w:rPr>
-        <w:t xml:space="preserve">(x) </w:t>
-      </w:r>
-      <w:r>
-        <w:rPr>
-          <w:rStyle w:val="DecValTok"/>
-        </w:rPr>
-        <w:t xml:space="preserve">1</w:t>
-      </w:r>
-      <w:r>
-        <w:rPr>
-          <w:rStyle w:val="NormalTok"/>
-        </w:rPr>
-        <w:t xml:space="preserve"> </w:t>
-      </w:r>
-      <w:r>
-        <w:rPr>
-          <w:rStyle w:val="SpecialCharTok"/>
-        </w:rPr>
-        <w:t xml:space="preserve">-</w:t>
-      </w:r>
-      <w:r>
-        <w:rPr>
-          <w:rStyle w:val="NormalTok"/>
-        </w:rPr>
-        <w:t xml:space="preserve"> </w:t>
-      </w:r>
-      <w:r>
-        <w:rPr>
-          <w:rStyle w:val="FunctionTok"/>
-        </w:rPr>
-        <w:t xml:space="preserve">plogis</w:t>
-      </w:r>
-      <w:r>
-        <w:rPr>
-          <w:rStyle w:val="NormalTok"/>
-        </w:rPr>
-        <w:t xml:space="preserve">(x)</w:t>
-      </w:r>
-      <w:r>
-        <w:br/>
-      </w:r>
-      <w:r>
-        <w:rPr>
-          <w:rStyle w:val="NormalTok"/>
-        </w:rPr>
-        <w:t xml:space="preserve">fun</w:t>
-      </w:r>
-      <w:r>
-        <w:rPr>
-          <w:rStyle w:val="FloatTok"/>
-        </w:rPr>
-        <w:t xml:space="preserve">.3</w:t>
-      </w:r>
-      <w:r>
-        <w:rPr>
-          <w:rStyle w:val="NormalTok"/>
-        </w:rPr>
-        <w:t xml:space="preserve"> </w:t>
-      </w:r>
-      <w:r>
-        <w:rPr>
-          <w:rStyle w:val="OtherTok"/>
-        </w:rPr>
-        <w:t xml:space="preserve">&lt;-</w:t>
-      </w:r>
-      <w:r>
-        <w:rPr>
-          <w:rStyle w:val="NormalTok"/>
-        </w:rPr>
-        <w:t xml:space="preserve"> </w:t>
-      </w:r>
-      <w:r>
-        <w:rPr>
-          <w:rStyle w:val="ControlFlowTok"/>
-        </w:rPr>
-        <w:t xml:space="preserve">function</w:t>
-      </w:r>
-      <w:r>
-        <w:rPr>
-          <w:rStyle w:val="NormalTok"/>
-        </w:rPr>
-        <w:t xml:space="preserve">(x) </w:t>
-      </w:r>
-      <w:r>
-        <w:br/>
-      </w:r>
-      <w:r>
-        <w:rPr>
-          <w:rStyle w:val="NormalTok"/>
-        </w:rPr>
-        <w:t xml:space="preserve">    </w:t>
-      </w:r>
-      <w:r>
-        <w:rPr>
-          <w:rStyle w:val="FunctionTok"/>
-        </w:rPr>
-        <w:t xml:space="preserve">plogis</w:t>
-      </w:r>
-      <w:r>
-        <w:rPr>
-          <w:rStyle w:val="NormalTok"/>
-        </w:rPr>
-        <w:t xml:space="preserve">(x </w:t>
-      </w:r>
-      <w:r>
-        <w:rPr>
-          <w:rStyle w:val="SpecialCharTok"/>
-        </w:rPr>
-        <w:t xml:space="preserve">-</w:t>
-      </w:r>
-      <w:r>
-        <w:rPr>
-          <w:rStyle w:val="NormalTok"/>
-        </w:rPr>
-        <w:t xml:space="preserve"> mod</w:t>
-      </w:r>
-      <w:r>
-        <w:rPr>
-          <w:rStyle w:val="SpecialCharTok"/>
-        </w:rPr>
-        <w:t xml:space="preserve">$</w:t>
-      </w:r>
-      <w:r>
-        <w:rPr>
-          <w:rStyle w:val="NormalTok"/>
-        </w:rPr>
-        <w:t xml:space="preserve">coef[</w:t>
-      </w:r>
-      <w:r>
-        <w:rPr>
-          <w:rStyle w:val="DecValTok"/>
-        </w:rPr>
-        <w:t xml:space="preserve">1</w:t>
-      </w:r>
-      <w:r>
-        <w:rPr>
-          <w:rStyle w:val="NormalTok"/>
-        </w:rPr>
-        <w:t xml:space="preserve">] </w:t>
-      </w:r>
-      <w:r>
-        <w:rPr>
-          <w:rStyle w:val="SpecialCharTok"/>
-        </w:rPr>
-        <w:t xml:space="preserve">+</w:t>
-      </w:r>
-      <w:r>
-        <w:rPr>
-          <w:rStyle w:val="NormalTok"/>
-        </w:rPr>
-        <w:t xml:space="preserve"> mod</w:t>
-      </w:r>
-      <w:r>
-        <w:rPr>
-          <w:rStyle w:val="SpecialCharTok"/>
-        </w:rPr>
-        <w:t xml:space="preserve">$</w:t>
-      </w:r>
-      <w:r>
-        <w:rPr>
-          <w:rStyle w:val="NormalTok"/>
-        </w:rPr>
-        <w:t xml:space="preserve">coef[</w:t>
-      </w:r>
-      <w:r>
-        <w:rPr>
-          <w:rStyle w:val="DecValTok"/>
-        </w:rPr>
-        <w:t xml:space="preserve">2</w:t>
-      </w:r>
-      <w:r>
-        <w:rPr>
-          <w:rStyle w:val="NormalTok"/>
-        </w:rPr>
-        <w:t xml:space="preserve">])</w:t>
-      </w:r>
-      <w:r>
-        <w:br/>
-      </w:r>
-      <w:r>
-        <w:br/>
-      </w:r>
-      <w:r>
-        <w:rPr>
-          <w:rStyle w:val="FunctionTok"/>
-        </w:rPr>
-        <w:t xml:space="preserve">plot</w:t>
-      </w:r>
-      <w:r>
-        <w:rPr>
-          <w:rStyle w:val="NormalTok"/>
-        </w:rPr>
-        <w:t xml:space="preserve">(</w:t>
-      </w:r>
-      <w:r>
-        <w:rPr>
-          <w:rStyle w:val="FunctionTok"/>
-        </w:rPr>
-        <w:t xml:space="preserve">nomogram</w:t>
-      </w:r>
-      <w:r>
-        <w:rPr>
-          <w:rStyle w:val="NormalTok"/>
-        </w:rPr>
-        <w:t xml:space="preserve">(mod,</w:t>
-      </w:r>
-      <w:r>
-        <w:br/>
-      </w:r>
-      <w:r>
-        <w:rPr>
-          <w:rStyle w:val="NormalTok"/>
-        </w:rPr>
-        <w:t xml:space="preserve">    </w:t>
-      </w:r>
-      <w:r>
-        <w:rPr>
-          <w:rStyle w:val="AttributeTok"/>
-        </w:rPr>
-        <w:t xml:space="preserve">fun=</w:t>
-      </w:r>
-      <w:r>
-        <w:rPr>
-          <w:rStyle w:val="FunctionTok"/>
-        </w:rPr>
-        <w:t xml:space="preserve">list</w:t>
-      </w:r>
-      <w:r>
-        <w:rPr>
-          <w:rStyle w:val="NormalTok"/>
-        </w:rPr>
-        <w:t xml:space="preserve">(</w:t>
-      </w:r>
-      <w:r>
-        <w:rPr>
-          <w:rStyle w:val="StringTok"/>
-        </w:rPr>
-        <w:t xml:space="preserve">'Prob Y = 1 (unlikely)'</w:t>
-      </w:r>
-      <w:r>
-        <w:rPr>
-          <w:rStyle w:val="NormalTok"/>
-        </w:rPr>
-        <w:t xml:space="preserve"> </w:t>
-      </w:r>
-      <w:r>
-        <w:rPr>
-          <w:rStyle w:val="OtherTok"/>
-        </w:rPr>
-        <w:t xml:space="preserve">=</w:t>
-      </w:r>
-      <w:r>
-        <w:rPr>
-          <w:rStyle w:val="NormalTok"/>
-        </w:rPr>
-        <w:t xml:space="preserve"> fun</w:t>
-      </w:r>
-      <w:r>
-        <w:rPr>
-          <w:rStyle w:val="FloatTok"/>
-        </w:rPr>
-        <w:t xml:space="preserve">.1</w:t>
-      </w:r>
-      <w:r>
-        <w:rPr>
-          <w:rStyle w:val="NormalTok"/>
-        </w:rPr>
-        <w:t xml:space="preserve">, </w:t>
-      </w:r>
-      <w:r>
-        <w:br/>
-      </w:r>
-      <w:r>
-        <w:rPr>
-          <w:rStyle w:val="NormalTok"/>
-        </w:rPr>
-        <w:t xml:space="preserve">             </w:t>
-      </w:r>
-      <w:r>
-        <w:rPr>
-          <w:rStyle w:val="StringTok"/>
-        </w:rPr>
-        <w:t xml:space="preserve">'Prob Y = 3 (very likely)'</w:t>
-      </w:r>
-      <w:r>
-        <w:rPr>
-          <w:rStyle w:val="NormalTok"/>
-        </w:rPr>
-        <w:t xml:space="preserve"> </w:t>
-      </w:r>
-      <w:r>
-        <w:rPr>
-          <w:rStyle w:val="OtherTok"/>
-        </w:rPr>
-        <w:t xml:space="preserve">=</w:t>
-      </w:r>
-      <w:r>
-        <w:rPr>
-          <w:rStyle w:val="NormalTok"/>
-        </w:rPr>
-        <w:t xml:space="preserve"> fun</w:t>
-      </w:r>
-      <w:r>
-        <w:rPr>
-          <w:rStyle w:val="FloatTok"/>
-        </w:rPr>
-        <w:t xml:space="preserve">.3</w:t>
-      </w:r>
-      <w:r>
-        <w:rPr>
-          <w:rStyle w:val="NormalTok"/>
-        </w:rPr>
-        <w:t xml:space="preserve">)))</w:t>
+        <w:t xml:space="preserve">(mod))</w:t>
       </w:r>
     </w:p>
     <w:p>
@@ -17916,18 +18851,18 @@
           <wp:inline>
             <wp:extent cx="4620126" cy="3696101"/>
             <wp:effectExtent b="0" l="0" r="0" t="0"/>
-            <wp:docPr descr="" title="" id="93" name="Picture"/>
+            <wp:docPr descr="" title="" id="96" name="Picture"/>
             <a:graphic>
               <a:graphicData uri="http://schemas.openxmlformats.org/drawingml/2006/picture">
                 <pic:pic>
                   <pic:nvPicPr>
-                    <pic:cNvPr descr="slides19w_files/figure-docx/unnamed-chunk-35-1.png" id="94" name="Picture"/>
+                    <pic:cNvPr descr="slides19w_files/figure-docx/unnamed-chunk-38-1.png" id="97" name="Picture"/>
                     <pic:cNvPicPr>
                       <a:picLocks noChangeArrowheads="1" noChangeAspect="1"/>
                     </pic:cNvPicPr>
                   </pic:nvPicPr>
                   <pic:blipFill>
-                    <a:blip r:embed="rId92"/>
+                    <a:blip r:embed="rId95"/>
                     <a:stretch>
                       <a:fillRect/>
                     </a:stretch>
@@ -17954,8 +18889,623 @@
         </w:drawing>
       </w:r>
     </w:p>
-    <w:bookmarkEnd w:id="95"/>
-    <w:bookmarkEnd w:id="96"/>
+    <w:bookmarkEnd w:id="98"/>
+    <w:bookmarkStart w:id="100" w:name="effects-summary"/>
+    <w:p>
+      <w:pPr>
+        <w:pStyle w:val="Heading2"/>
+      </w:pPr>
+      <w:r>
+        <w:t xml:space="preserve">Effects Summary</w:t>
+      </w:r>
+    </w:p>
+    <w:p>
+      <w:pPr>
+        <w:pStyle w:val="SourceCode"/>
+      </w:pPr>
+      <w:r>
+        <w:rPr>
+          <w:rStyle w:val="FunctionTok"/>
+        </w:rPr>
+        <w:t xml:space="preserve">summary</w:t>
+      </w:r>
+      <w:r>
+        <w:rPr>
+          <w:rStyle w:val="NormalTok"/>
+        </w:rPr>
+        <w:t xml:space="preserve">(mod)</w:t>
+      </w:r>
+    </w:p>
+    <w:p>
+      <w:pPr>
+        <w:pStyle w:val="SourceCode"/>
+      </w:pPr>
+      <w:r>
+        <w:rPr>
+          <w:rStyle w:val="VerbatimChar"/>
+        </w:rPr>
+        <w:t xml:space="preserve">             Effects              Response : apply </w:t>
+      </w:r>
+      <w:r>
+        <w:br/>
+      </w:r>
+      <w:r>
+        <w:br/>
+      </w:r>
+      <w:r>
+        <w:rPr>
+          <w:rStyle w:val="VerbatimChar"/>
+        </w:rPr>
+        <w:t xml:space="preserve"> Factor      Low  High Diff. Effect   S.E.    Lower 0.95 Upper 0.95</w:t>
+      </w:r>
+      <w:r>
+        <w:br/>
+      </w:r>
+      <w:r>
+        <w:rPr>
+          <w:rStyle w:val="VerbatimChar"/>
+        </w:rPr>
+        <w:t xml:space="preserve"> pared       0.00 1.00 1.00   1.15250 0.21843  0.72436    1.580600 </w:t>
+      </w:r>
+      <w:r>
+        <w:br/>
+      </w:r>
+      <w:r>
+        <w:rPr>
+          <w:rStyle w:val="VerbatimChar"/>
+        </w:rPr>
+        <w:t xml:space="preserve">  Odds Ratio 0.00 1.00 1.00   3.16600      NA  2.06340    4.857900 </w:t>
+      </w:r>
+      <w:r>
+        <w:br/>
+      </w:r>
+      <w:r>
+        <w:rPr>
+          <w:rStyle w:val="VerbatimChar"/>
+        </w:rPr>
+        <w:t xml:space="preserve"> public      0.00 1.00 1.00  -0.49486 0.21951 -0.92509   -0.064629 </w:t>
+      </w:r>
+      <w:r>
+        <w:br/>
+      </w:r>
+      <w:r>
+        <w:rPr>
+          <w:rStyle w:val="VerbatimChar"/>
+        </w:rPr>
+        <w:t xml:space="preserve">  Odds Ratio 0.00 1.00 1.00   0.60966      NA  0.39650    0.937410 </w:t>
+      </w:r>
+      <w:r>
+        <w:br/>
+      </w:r>
+      <w:r>
+        <w:rPr>
+          <w:rStyle w:val="VerbatimChar"/>
+        </w:rPr>
+        <w:t xml:space="preserve"> gpa         2.61 3.44 0.83   0.94756 0.15354  0.64662    1.248500 </w:t>
+      </w:r>
+      <w:r>
+        <w:br/>
+      </w:r>
+      <w:r>
+        <w:rPr>
+          <w:rStyle w:val="VerbatimChar"/>
+        </w:rPr>
+        <w:t xml:space="preserve">  Odds Ratio 2.61 3.44 0.83   2.57940      NA  1.90910    3.485100 </w:t>
+      </w:r>
+    </w:p>
+    <w:bookmarkStart w:id="99" w:name="coefficients-in-the-mod-equation"/>
+    <w:p>
+      <w:pPr>
+        <w:pStyle w:val="Heading3"/>
+      </w:pPr>
+      <w:r>
+        <w:t xml:space="preserve">Coefficients in the</w:t>
+      </w:r>
+      <w:r>
+        <w:t xml:space="preserve"> </w:t>
+      </w:r>
+      <w:r>
+        <w:rPr>
+          <w:rStyle w:val="VerbatimChar"/>
+        </w:rPr>
+        <w:t xml:space="preserve">mod</w:t>
+      </w:r>
+      <w:r>
+        <w:t xml:space="preserve"> </w:t>
+      </w:r>
+      <w:r>
+        <w:t xml:space="preserve">equation</w:t>
+      </w:r>
+    </w:p>
+    <w:p>
+      <w:pPr>
+        <w:pStyle w:val="SourceCode"/>
+      </w:pPr>
+      <w:r>
+        <w:rPr>
+          <w:rStyle w:val="NormalTok"/>
+        </w:rPr>
+        <w:t xml:space="preserve">mod</w:t>
+      </w:r>
+      <w:r>
+        <w:rPr>
+          <w:rStyle w:val="SpecialCharTok"/>
+        </w:rPr>
+        <w:t xml:space="preserve">$</w:t>
+      </w:r>
+      <w:r>
+        <w:rPr>
+          <w:rStyle w:val="NormalTok"/>
+        </w:rPr>
+        <w:t xml:space="preserve">coef</w:t>
+      </w:r>
+    </w:p>
+    <w:p>
+      <w:pPr>
+        <w:pStyle w:val="SourceCode"/>
+      </w:pPr>
+      <w:r>
+        <w:rPr>
+          <w:rStyle w:val="VerbatimChar"/>
+        </w:rPr>
+        <w:t xml:space="preserve">y&gt;=somewhat likely     y&gt;=very likely              pared             public </w:t>
+      </w:r>
+      <w:r>
+        <w:br/>
+      </w:r>
+      <w:r>
+        <w:rPr>
+          <w:rStyle w:val="VerbatimChar"/>
+        </w:rPr>
+        <w:t xml:space="preserve">         -3.872786          -5.941317           1.152479          -0.494859 </w:t>
+      </w:r>
+      <w:r>
+        <w:br/>
+      </w:r>
+      <w:r>
+        <w:rPr>
+          <w:rStyle w:val="VerbatimChar"/>
+        </w:rPr>
+        <w:t xml:space="preserve">               gpa </w:t>
+      </w:r>
+      <w:r>
+        <w:br/>
+      </w:r>
+      <w:r>
+        <w:rPr>
+          <w:rStyle w:val="VerbatimChar"/>
+        </w:rPr>
+        <w:t xml:space="preserve">          1.141633 </w:t>
+      </w:r>
+    </w:p>
+    <w:bookmarkEnd w:id="99"/>
+    <w:bookmarkEnd w:id="100"/>
+    <w:bookmarkStart w:id="104" w:name="nomogram-of-mod"/>
+    <w:p>
+      <w:pPr>
+        <w:pStyle w:val="Heading2"/>
+      </w:pPr>
+      <w:r>
+        <w:t xml:space="preserve">Nomogram of</w:t>
+      </w:r>
+      <w:r>
+        <w:t xml:space="preserve"> </w:t>
+      </w:r>
+      <w:r>
+        <w:rPr>
+          <w:rStyle w:val="VerbatimChar"/>
+        </w:rPr>
+        <w:t xml:space="preserve">mod</w:t>
+      </w:r>
+    </w:p>
+    <w:p>
+      <w:pPr>
+        <w:pStyle w:val="SourceCode"/>
+      </w:pPr>
+      <w:r>
+        <w:rPr>
+          <w:rStyle w:val="NormalTok"/>
+        </w:rPr>
+        <w:t xml:space="preserve">fun</w:t>
+      </w:r>
+      <w:r>
+        <w:rPr>
+          <w:rStyle w:val="FloatTok"/>
+        </w:rPr>
+        <w:t xml:space="preserve">.1</w:t>
+      </w:r>
+      <w:r>
+        <w:rPr>
+          <w:rStyle w:val="NormalTok"/>
+        </w:rPr>
+        <w:t xml:space="preserve"> </w:t>
+      </w:r>
+      <w:r>
+        <w:rPr>
+          <w:rStyle w:val="OtherTok"/>
+        </w:rPr>
+        <w:t xml:space="preserve">&lt;-</w:t>
+      </w:r>
+      <w:r>
+        <w:rPr>
+          <w:rStyle w:val="NormalTok"/>
+        </w:rPr>
+        <w:t xml:space="preserve"> </w:t>
+      </w:r>
+      <w:r>
+        <w:rPr>
+          <w:rStyle w:val="ControlFlowTok"/>
+        </w:rPr>
+        <w:t xml:space="preserve">function</w:t>
+      </w:r>
+      <w:r>
+        <w:rPr>
+          <w:rStyle w:val="NormalTok"/>
+        </w:rPr>
+        <w:t xml:space="preserve">(x) </w:t>
+      </w:r>
+      <w:r>
+        <w:rPr>
+          <w:rStyle w:val="DecValTok"/>
+        </w:rPr>
+        <w:t xml:space="preserve">1</w:t>
+      </w:r>
+      <w:r>
+        <w:rPr>
+          <w:rStyle w:val="NormalTok"/>
+        </w:rPr>
+        <w:t xml:space="preserve"> </w:t>
+      </w:r>
+      <w:r>
+        <w:rPr>
+          <w:rStyle w:val="SpecialCharTok"/>
+        </w:rPr>
+        <w:t xml:space="preserve">-</w:t>
+      </w:r>
+      <w:r>
+        <w:rPr>
+          <w:rStyle w:val="NormalTok"/>
+        </w:rPr>
+        <w:t xml:space="preserve"> </w:t>
+      </w:r>
+      <w:r>
+        <w:rPr>
+          <w:rStyle w:val="FunctionTok"/>
+        </w:rPr>
+        <w:t xml:space="preserve">plogis</w:t>
+      </w:r>
+      <w:r>
+        <w:rPr>
+          <w:rStyle w:val="NormalTok"/>
+        </w:rPr>
+        <w:t xml:space="preserve">(x)</w:t>
+      </w:r>
+      <w:r>
+        <w:br/>
+      </w:r>
+      <w:r>
+        <w:rPr>
+          <w:rStyle w:val="NormalTok"/>
+        </w:rPr>
+        <w:t xml:space="preserve">fun</w:t>
+      </w:r>
+      <w:r>
+        <w:rPr>
+          <w:rStyle w:val="FloatTok"/>
+        </w:rPr>
+        <w:t xml:space="preserve">.3</w:t>
+      </w:r>
+      <w:r>
+        <w:rPr>
+          <w:rStyle w:val="NormalTok"/>
+        </w:rPr>
+        <w:t xml:space="preserve"> </w:t>
+      </w:r>
+      <w:r>
+        <w:rPr>
+          <w:rStyle w:val="OtherTok"/>
+        </w:rPr>
+        <w:t xml:space="preserve">&lt;-</w:t>
+      </w:r>
+      <w:r>
+        <w:rPr>
+          <w:rStyle w:val="NormalTok"/>
+        </w:rPr>
+        <w:t xml:space="preserve"> </w:t>
+      </w:r>
+      <w:r>
+        <w:rPr>
+          <w:rStyle w:val="ControlFlowTok"/>
+        </w:rPr>
+        <w:t xml:space="preserve">function</w:t>
+      </w:r>
+      <w:r>
+        <w:rPr>
+          <w:rStyle w:val="NormalTok"/>
+        </w:rPr>
+        <w:t xml:space="preserve">(x) </w:t>
+      </w:r>
+      <w:r>
+        <w:br/>
+      </w:r>
+      <w:r>
+        <w:rPr>
+          <w:rStyle w:val="NormalTok"/>
+        </w:rPr>
+        <w:t xml:space="preserve">    </w:t>
+      </w:r>
+      <w:r>
+        <w:rPr>
+          <w:rStyle w:val="FunctionTok"/>
+        </w:rPr>
+        <w:t xml:space="preserve">plogis</w:t>
+      </w:r>
+      <w:r>
+        <w:rPr>
+          <w:rStyle w:val="NormalTok"/>
+        </w:rPr>
+        <w:t xml:space="preserve">(x </w:t>
+      </w:r>
+      <w:r>
+        <w:rPr>
+          <w:rStyle w:val="SpecialCharTok"/>
+        </w:rPr>
+        <w:t xml:space="preserve">-</w:t>
+      </w:r>
+      <w:r>
+        <w:rPr>
+          <w:rStyle w:val="NormalTok"/>
+        </w:rPr>
+        <w:t xml:space="preserve"> mod</w:t>
+      </w:r>
+      <w:r>
+        <w:rPr>
+          <w:rStyle w:val="SpecialCharTok"/>
+        </w:rPr>
+        <w:t xml:space="preserve">$</w:t>
+      </w:r>
+      <w:r>
+        <w:rPr>
+          <w:rStyle w:val="NormalTok"/>
+        </w:rPr>
+        <w:t xml:space="preserve">coef[</w:t>
+      </w:r>
+      <w:r>
+        <w:rPr>
+          <w:rStyle w:val="DecValTok"/>
+        </w:rPr>
+        <w:t xml:space="preserve">1</w:t>
+      </w:r>
+      <w:r>
+        <w:rPr>
+          <w:rStyle w:val="NormalTok"/>
+        </w:rPr>
+        <w:t xml:space="preserve">] </w:t>
+      </w:r>
+      <w:r>
+        <w:rPr>
+          <w:rStyle w:val="SpecialCharTok"/>
+        </w:rPr>
+        <w:t xml:space="preserve">+</w:t>
+      </w:r>
+      <w:r>
+        <w:rPr>
+          <w:rStyle w:val="NormalTok"/>
+        </w:rPr>
+        <w:t xml:space="preserve"> mod</w:t>
+      </w:r>
+      <w:r>
+        <w:rPr>
+          <w:rStyle w:val="SpecialCharTok"/>
+        </w:rPr>
+        <w:t xml:space="preserve">$</w:t>
+      </w:r>
+      <w:r>
+        <w:rPr>
+          <w:rStyle w:val="NormalTok"/>
+        </w:rPr>
+        <w:t xml:space="preserve">coef[</w:t>
+      </w:r>
+      <w:r>
+        <w:rPr>
+          <w:rStyle w:val="DecValTok"/>
+        </w:rPr>
+        <w:t xml:space="preserve">2</w:t>
+      </w:r>
+      <w:r>
+        <w:rPr>
+          <w:rStyle w:val="NormalTok"/>
+        </w:rPr>
+        <w:t xml:space="preserve">])</w:t>
+      </w:r>
+      <w:r>
+        <w:br/>
+      </w:r>
+      <w:r>
+        <w:br/>
+      </w:r>
+      <w:r>
+        <w:rPr>
+          <w:rStyle w:val="FunctionTok"/>
+        </w:rPr>
+        <w:t xml:space="preserve">plot</w:t>
+      </w:r>
+      <w:r>
+        <w:rPr>
+          <w:rStyle w:val="NormalTok"/>
+        </w:rPr>
+        <w:t xml:space="preserve">(</w:t>
+      </w:r>
+      <w:r>
+        <w:rPr>
+          <w:rStyle w:val="FunctionTok"/>
+        </w:rPr>
+        <w:t xml:space="preserve">nomogram</w:t>
+      </w:r>
+      <w:r>
+        <w:rPr>
+          <w:rStyle w:val="NormalTok"/>
+        </w:rPr>
+        <w:t xml:space="preserve">(mod,</w:t>
+      </w:r>
+      <w:r>
+        <w:br/>
+      </w:r>
+      <w:r>
+        <w:rPr>
+          <w:rStyle w:val="NormalTok"/>
+        </w:rPr>
+        <w:t xml:space="preserve">    </w:t>
+      </w:r>
+      <w:r>
+        <w:rPr>
+          <w:rStyle w:val="AttributeTok"/>
+        </w:rPr>
+        <w:t xml:space="preserve">fun=</w:t>
+      </w:r>
+      <w:r>
+        <w:rPr>
+          <w:rStyle w:val="FunctionTok"/>
+        </w:rPr>
+        <w:t xml:space="preserve">list</w:t>
+      </w:r>
+      <w:r>
+        <w:rPr>
+          <w:rStyle w:val="NormalTok"/>
+        </w:rPr>
+        <w:t xml:space="preserve">(</w:t>
+      </w:r>
+      <w:r>
+        <w:rPr>
+          <w:rStyle w:val="StringTok"/>
+        </w:rPr>
+        <w:t xml:space="preserve">'Prob Y = 1 (unlikely)'</w:t>
+      </w:r>
+      <w:r>
+        <w:rPr>
+          <w:rStyle w:val="NormalTok"/>
+        </w:rPr>
+        <w:t xml:space="preserve"> </w:t>
+      </w:r>
+      <w:r>
+        <w:rPr>
+          <w:rStyle w:val="OtherTok"/>
+        </w:rPr>
+        <w:t xml:space="preserve">=</w:t>
+      </w:r>
+      <w:r>
+        <w:rPr>
+          <w:rStyle w:val="NormalTok"/>
+        </w:rPr>
+        <w:t xml:space="preserve"> fun</w:t>
+      </w:r>
+      <w:r>
+        <w:rPr>
+          <w:rStyle w:val="FloatTok"/>
+        </w:rPr>
+        <w:t xml:space="preserve">.1</w:t>
+      </w:r>
+      <w:r>
+        <w:rPr>
+          <w:rStyle w:val="NormalTok"/>
+        </w:rPr>
+        <w:t xml:space="preserve">, </w:t>
+      </w:r>
+      <w:r>
+        <w:br/>
+      </w:r>
+      <w:r>
+        <w:rPr>
+          <w:rStyle w:val="NormalTok"/>
+        </w:rPr>
+        <w:t xml:space="preserve">             </w:t>
+      </w:r>
+      <w:r>
+        <w:rPr>
+          <w:rStyle w:val="StringTok"/>
+        </w:rPr>
+        <w:t xml:space="preserve">'Prob Y = 3 (very likely)'</w:t>
+      </w:r>
+      <w:r>
+        <w:rPr>
+          <w:rStyle w:val="NormalTok"/>
+        </w:rPr>
+        <w:t xml:space="preserve"> </w:t>
+      </w:r>
+      <w:r>
+        <w:rPr>
+          <w:rStyle w:val="OtherTok"/>
+        </w:rPr>
+        <w:t xml:space="preserve">=</w:t>
+      </w:r>
+      <w:r>
+        <w:rPr>
+          <w:rStyle w:val="NormalTok"/>
+        </w:rPr>
+        <w:t xml:space="preserve"> fun</w:t>
+      </w:r>
+      <w:r>
+        <w:rPr>
+          <w:rStyle w:val="FloatTok"/>
+        </w:rPr>
+        <w:t xml:space="preserve">.3</w:t>
+      </w:r>
+      <w:r>
+        <w:rPr>
+          <w:rStyle w:val="NormalTok"/>
+        </w:rPr>
+        <w:t xml:space="preserve">)))</w:t>
+      </w:r>
+    </w:p>
+    <w:p>
+      <w:pPr>
+        <w:pStyle w:val="FirstParagraph"/>
+      </w:pPr>
+      <w:r>
+        <w:drawing>
+          <wp:inline>
+            <wp:extent cx="4620126" cy="3696101"/>
+            <wp:effectExtent b="0" l="0" r="0" t="0"/>
+            <wp:docPr descr="" title="" id="102" name="Picture"/>
+            <a:graphic>
+              <a:graphicData uri="http://schemas.openxmlformats.org/drawingml/2006/picture">
+                <pic:pic>
+                  <pic:nvPicPr>
+                    <pic:cNvPr descr="slides19w_files/figure-docx/unnamed-chunk-41-1.png" id="103" name="Picture"/>
+                    <pic:cNvPicPr>
+                      <a:picLocks noChangeArrowheads="1" noChangeAspect="1"/>
+                    </pic:cNvPicPr>
+                  </pic:nvPicPr>
+                  <pic:blipFill>
+                    <a:blip r:embed="rId101"/>
+                    <a:stretch>
+                      <a:fillRect/>
+                    </a:stretch>
+                  </pic:blipFill>
+                  <pic:spPr bwMode="auto">
+                    <a:xfrm>
+                      <a:off x="0" y="0"/>
+                      <a:ext cx="4620126" cy="3696101"/>
+                    </a:xfrm>
+                    <a:prstGeom prst="rect">
+                      <a:avLst/>
+                    </a:prstGeom>
+                    <a:noFill/>
+                    <a:ln w="9525">
+                      <a:noFill/>
+                      <a:headEnd/>
+                      <a:tailEnd/>
+                    </a:ln>
+                  </pic:spPr>
+                </pic:pic>
+              </a:graphicData>
+            </a:graphic>
+          </wp:inline>
+        </w:drawing>
+      </w:r>
+    </w:p>
+    <w:bookmarkEnd w:id="104"/>
+    <w:bookmarkEnd w:id="105"/>
     <w:sectPr/>
   </w:body>
 </w:document>
@@ -18238,6 +19788,9 @@
     <w:abstractNumId w:val="991"/>
   </w:num>
   <w:num w:numId="1016">
+    <w:abstractNumId w:val="991"/>
+  </w:num>
+  <w:num w:numId="1017">
     <w:abstractNumId w:val="991"/>
   </w:num>
 </w:numbering>

</xml_diff>